<commit_message>
average filter added to doc
</commit_message>
<xml_diff>
--- a/CV_CaseStudy__Lab_Submission3_on_05-02-21.docx
+++ b/CV_CaseStudy__Lab_Submission3_on_05-02-21.docx
@@ -132,7 +132,29 @@
           <w:sz w:val="28"/>
           <w:szCs w:val="28"/>
         </w:rPr>
-        <w:t>Course Advisor: Dr. Senthilkumar T</w:t>
+        <w:t xml:space="preserve">Course Advisor: Dr. </w:t>
+      </w:r>
+      <w:proofErr w:type="spellStart"/>
+      <w:r>
+        <w:rPr>
+          <w:rFonts w:ascii="Times New Roman" w:hAnsi="Times New Roman" w:cs="Times New Roman"/>
+          <w:b/>
+          <w:bCs/>
+          <w:sz w:val="28"/>
+          <w:szCs w:val="28"/>
+        </w:rPr>
+        <w:t>Senthilkumar</w:t>
+      </w:r>
+      <w:proofErr w:type="spellEnd"/>
+      <w:r>
+        <w:rPr>
+          <w:rFonts w:ascii="Times New Roman" w:hAnsi="Times New Roman" w:cs="Times New Roman"/>
+          <w:b/>
+          <w:bCs/>
+          <w:sz w:val="28"/>
+          <w:szCs w:val="28"/>
+        </w:rPr>
+        <w:t xml:space="preserve"> T</w:t>
       </w:r>
     </w:p>
     <w:p>
@@ -234,7 +256,27 @@
           <w:sz w:val="28"/>
           <w:szCs w:val="28"/>
         </w:rPr>
-        <w:t>Abhishek Gopinath [CB.EN.P2AID20002]</w:t>
+        <w:t>Abhishek Gopinath [CB.</w:t>
+      </w:r>
+      <w:proofErr w:type="gramStart"/>
+      <w:r>
+        <w:rPr>
+          <w:b/>
+          <w:bCs/>
+          <w:sz w:val="28"/>
+          <w:szCs w:val="28"/>
+        </w:rPr>
+        <w:t>EN.P</w:t>
+      </w:r>
+      <w:proofErr w:type="gramEnd"/>
+      <w:r>
+        <w:rPr>
+          <w:b/>
+          <w:bCs/>
+          <w:sz w:val="28"/>
+          <w:szCs w:val="28"/>
+        </w:rPr>
+        <w:t>2AID20002]</w:t>
       </w:r>
     </w:p>
     <w:p>
@@ -254,7 +296,27 @@
           <w:sz w:val="28"/>
           <w:szCs w:val="28"/>
         </w:rPr>
-        <w:t>Alan Henry [CB.EN.P2AID20010]</w:t>
+        <w:t>Alan Henry [CB.</w:t>
+      </w:r>
+      <w:proofErr w:type="gramStart"/>
+      <w:r>
+        <w:rPr>
+          <w:b/>
+          <w:bCs/>
+          <w:sz w:val="28"/>
+          <w:szCs w:val="28"/>
+        </w:rPr>
+        <w:t>EN.P</w:t>
+      </w:r>
+      <w:proofErr w:type="gramEnd"/>
+      <w:r>
+        <w:rPr>
+          <w:b/>
+          <w:bCs/>
+          <w:sz w:val="28"/>
+          <w:szCs w:val="28"/>
+        </w:rPr>
+        <w:t>2AID20010]</w:t>
       </w:r>
     </w:p>
     <w:p>
@@ -274,10 +336,28 @@
           <w:sz w:val="28"/>
           <w:szCs w:val="28"/>
         </w:rPr>
-        <w:t>Jiss Joseph Thomas [CB.EN.P2AID20024]</w:t>
-      </w:r>
-      <w:bookmarkStart w:id="0" w:name="_GoBack"/>
-      <w:bookmarkEnd w:id="0"/>
+        <w:t>Jiss Joseph Thomas [CB.</w:t>
+      </w:r>
+      <w:proofErr w:type="gramStart"/>
+      <w:r>
+        <w:rPr>
+          <w:b/>
+          <w:bCs/>
+          <w:sz w:val="28"/>
+          <w:szCs w:val="28"/>
+        </w:rPr>
+        <w:t>EN.P</w:t>
+      </w:r>
+      <w:proofErr w:type="gramEnd"/>
+      <w:r>
+        <w:rPr>
+          <w:b/>
+          <w:bCs/>
+          <w:sz w:val="28"/>
+          <w:szCs w:val="28"/>
+        </w:rPr>
+        <w:t>2AID20024]</w:t>
+      </w:r>
     </w:p>
     <w:p>
       <w:pPr>
@@ -475,23 +555,182 @@
     </w:p>
     <w:p>
       <w:pPr>
-        <w:rPr>
-          <w:rFonts w:ascii="Times New Roman" w:hAnsi="Times New Roman" w:cs="Times New Roman"/>
-          <w:b/>
-          <w:bCs/>
-          <w:sz w:val="40"/>
-          <w:szCs w:val="40"/>
-        </w:rPr>
-      </w:pPr>
-      <w:r>
-        <w:rPr>
-          <w:rFonts w:ascii="Times New Roman" w:hAnsi="Times New Roman" w:cs="Times New Roman"/>
-          <w:b/>
-          <w:bCs/>
-          <w:sz w:val="40"/>
-          <w:szCs w:val="40"/>
+        <w:shd w:val="clear" w:color="auto" w:fill="FFFFFF"/>
+        <w:spacing w:before="186" w:after="0" w:line="240" w:lineRule="auto"/>
+        <w:outlineLvl w:val="2"/>
+        <w:rPr>
+          <w:rFonts w:ascii="Helvetica" w:eastAsia="Times New Roman" w:hAnsi="Helvetica" w:cs="Helvetica"/>
+          <w:b/>
+          <w:bCs/>
+          <w:color w:val="000000"/>
+          <w:sz w:val="27"/>
+          <w:szCs w:val="27"/>
+          <w:lang w:val="en-IN" w:eastAsia="en-IN" w:bidi="ml-IN"/>
+        </w:rPr>
+      </w:pPr>
+    </w:p>
+    <w:p>
+      <w:pPr>
+        <w:shd w:val="clear" w:color="auto" w:fill="FFFFFF"/>
+        <w:spacing w:before="186" w:after="0" w:line="240" w:lineRule="auto"/>
+        <w:outlineLvl w:val="2"/>
+        <w:rPr>
+          <w:rFonts w:ascii="Helvetica" w:eastAsia="Times New Roman" w:hAnsi="Helvetica" w:cs="Helvetica"/>
+          <w:b/>
+          <w:bCs/>
+          <w:color w:val="000000"/>
+          <w:sz w:val="36"/>
+          <w:szCs w:val="36"/>
+          <w:lang w:val="en-IN" w:eastAsia="en-IN" w:bidi="ml-IN"/>
+        </w:rPr>
+      </w:pPr>
+      <w:r>
+        <w:rPr>
+          <w:rFonts w:ascii="Helvetica" w:eastAsia="Times New Roman" w:hAnsi="Helvetica" w:cs="Helvetica"/>
+          <w:b/>
+          <w:bCs/>
+          <w:color w:val="000000"/>
+          <w:sz w:val="36"/>
+          <w:szCs w:val="36"/>
+          <w:lang w:val="en-IN" w:eastAsia="en-IN" w:bidi="ml-IN"/>
         </w:rPr>
         <w:lastRenderedPageBreak/>
+        <w:t>Image Smoothing</w:t>
+      </w:r>
+    </w:p>
+    <w:p>
+      <w:pPr>
+        <w:shd w:val="clear" w:color="auto" w:fill="FFFFFF"/>
+        <w:spacing w:before="186" w:after="0" w:line="240" w:lineRule="auto"/>
+        <w:outlineLvl w:val="2"/>
+        <w:rPr>
+          <w:rFonts w:ascii="Helvetica" w:eastAsia="Times New Roman" w:hAnsi="Helvetica" w:cs="Helvetica"/>
+          <w:b/>
+          <w:bCs/>
+          <w:color w:val="000000"/>
+          <w:sz w:val="36"/>
+          <w:szCs w:val="36"/>
+          <w:lang w:val="en-IN" w:eastAsia="en-IN" w:bidi="ml-IN"/>
+        </w:rPr>
+      </w:pPr>
+    </w:p>
+    <w:p>
+      <w:pPr>
+        <w:pStyle w:val="Heading4"/>
+        <w:numPr>
+          <w:ilvl w:val="0"/>
+          <w:numId w:val="3"/>
+        </w:numPr>
+        <w:shd w:val="clear" w:color="auto" w:fill="FFFFFF"/>
+        <w:spacing w:before="240"/>
+        <w:rPr>
+          <w:rFonts w:ascii="Helvetica" w:hAnsi="Helvetica" w:cs="Helvetica"/>
+          <w:b/>
+          <w:bCs/>
+          <w:color w:val="000000"/>
+          <w:sz w:val="28"/>
+          <w:szCs w:val="28"/>
+        </w:rPr>
+      </w:pPr>
+      <w:r>
+        <w:rPr>
+          <w:rFonts w:ascii="Helvetica" w:hAnsi="Helvetica" w:cs="Helvetica"/>
+          <w:b/>
+          <w:bCs/>
+          <w:color w:val="000000"/>
+          <w:sz w:val="28"/>
+          <w:szCs w:val="28"/>
+        </w:rPr>
+        <w:t>Average Filter</w:t>
+      </w:r>
+    </w:p>
+    <w:p/>
+    <w:p>
+      <w:bookmarkStart w:id="0" w:name="_GoBack"/>
+      <w:bookmarkEnd w:id="0"/>
+      <w:r>
+        <w:rPr>
+          <w:noProof/>
+        </w:rPr>
+        <w:drawing>
+          <wp:inline distT="0" distB="0" distL="0" distR="0" wp14:anchorId="5DD4C1A3" wp14:editId="40275A45">
+            <wp:extent cx="5943600" cy="3324225"/>
+            <wp:effectExtent l="0" t="0" r="0" b="9525"/>
+            <wp:docPr id="4" name="Picture 4"/>
+            <wp:cNvGraphicFramePr>
+              <a:graphicFrameLocks xmlns:a="http://schemas.openxmlformats.org/drawingml/2006/main" noChangeAspect="1"/>
+            </wp:cNvGraphicFramePr>
+            <a:graphic xmlns:a="http://schemas.openxmlformats.org/drawingml/2006/main">
+              <a:graphicData uri="http://schemas.openxmlformats.org/drawingml/2006/picture">
+                <pic:pic xmlns:pic="http://schemas.openxmlformats.org/drawingml/2006/picture">
+                  <pic:nvPicPr>
+                    <pic:cNvPr id="0" name="Picture 1"/>
+                    <pic:cNvPicPr>
+                      <a:picLocks noChangeAspect="1" noChangeArrowheads="1"/>
+                    </pic:cNvPicPr>
+                  </pic:nvPicPr>
+                  <pic:blipFill>
+                    <a:blip r:embed="rId6">
+                      <a:extLst>
+                        <a:ext uri="{28A0092B-C50C-407E-A947-70E740481C1C}">
+                          <a14:useLocalDpi xmlns:a14="http://schemas.microsoft.com/office/drawing/2010/main" val="0"/>
+                        </a:ext>
+                      </a:extLst>
+                    </a:blip>
+                    <a:srcRect/>
+                    <a:stretch>
+                      <a:fillRect/>
+                    </a:stretch>
+                  </pic:blipFill>
+                  <pic:spPr bwMode="auto">
+                    <a:xfrm>
+                      <a:off x="0" y="0"/>
+                      <a:ext cx="5943600" cy="3324225"/>
+                    </a:xfrm>
+                    <a:prstGeom prst="rect">
+                      <a:avLst/>
+                    </a:prstGeom>
+                    <a:noFill/>
+                    <a:ln>
+                      <a:noFill/>
+                    </a:ln>
+                  </pic:spPr>
+                </pic:pic>
+              </a:graphicData>
+            </a:graphic>
+          </wp:inline>
+        </w:drawing>
+      </w:r>
+    </w:p>
+    <w:p>
+      <w:pPr>
+        <w:rPr>
+          <w:rFonts w:ascii="Times New Roman" w:hAnsi="Times New Roman" w:cs="Times New Roman"/>
+          <w:b/>
+          <w:bCs/>
+          <w:sz w:val="40"/>
+          <w:szCs w:val="40"/>
+        </w:rPr>
+      </w:pPr>
+    </w:p>
+    <w:p>
+      <w:pPr>
+        <w:rPr>
+          <w:rFonts w:ascii="Times New Roman" w:hAnsi="Times New Roman" w:cs="Times New Roman"/>
+          <w:b/>
+          <w:bCs/>
+          <w:sz w:val="40"/>
+          <w:szCs w:val="40"/>
+        </w:rPr>
+      </w:pPr>
+      <w:r>
+        <w:rPr>
+          <w:rFonts w:ascii="Times New Roman" w:hAnsi="Times New Roman" w:cs="Times New Roman"/>
+          <w:b/>
+          <w:bCs/>
+          <w:sz w:val="40"/>
+          <w:szCs w:val="40"/>
+        </w:rPr>
         <w:t>Image After Applying Noise:</w:t>
       </w:r>
     </w:p>
@@ -513,6 +752,7 @@
           <w:sz w:val="40"/>
           <w:szCs w:val="40"/>
         </w:rPr>
+        <w:lastRenderedPageBreak/>
         <w:br/>
       </w:r>
       <w:r>
@@ -542,7 +782,7 @@
                     </pic:cNvPicPr>
                   </pic:nvPicPr>
                   <pic:blipFill>
-                    <a:blip r:embed="rId6">
+                    <a:blip r:embed="rId7">
                       <a:extLst>
                         <a:ext uri="{28A0092B-C50C-407E-A947-70E740481C1C}">
                           <a14:useLocalDpi xmlns:a14="http://schemas.microsoft.com/office/drawing/2010/main" val="0"/>
@@ -653,7 +893,7 @@
                     </pic:cNvPicPr>
                   </pic:nvPicPr>
                   <pic:blipFill>
-                    <a:blip r:embed="rId7">
+                    <a:blip r:embed="rId8">
                       <a:extLst>
                         <a:ext uri="{28A0092B-C50C-407E-A947-70E740481C1C}">
                           <a14:useLocalDpi xmlns:a14="http://schemas.microsoft.com/office/drawing/2010/main" val="0"/>
@@ -703,28 +943,28 @@
           <w:sz w:val="40"/>
           <w:szCs w:val="40"/>
         </w:rPr>
+        <w:t>Decentralized Image:</w:t>
+      </w:r>
+    </w:p>
+    <w:p>
+      <w:pPr>
+        <w:rPr>
+          <w:rFonts w:ascii="Times New Roman" w:hAnsi="Times New Roman" w:cs="Times New Roman"/>
+          <w:b/>
+          <w:bCs/>
+          <w:sz w:val="40"/>
+          <w:szCs w:val="40"/>
+        </w:rPr>
+      </w:pPr>
+      <w:r>
+        <w:rPr>
+          <w:rFonts w:ascii="Times New Roman" w:hAnsi="Times New Roman" w:cs="Times New Roman"/>
+          <w:b/>
+          <w:bCs/>
+          <w:sz w:val="40"/>
+          <w:szCs w:val="40"/>
+        </w:rPr>
         <w:lastRenderedPageBreak/>
-        <w:t>Decentralized Image:</w:t>
-      </w:r>
-    </w:p>
-    <w:p>
-      <w:pPr>
-        <w:rPr>
-          <w:rFonts w:ascii="Times New Roman" w:hAnsi="Times New Roman" w:cs="Times New Roman"/>
-          <w:b/>
-          <w:bCs/>
-          <w:sz w:val="40"/>
-          <w:szCs w:val="40"/>
-        </w:rPr>
-      </w:pPr>
-      <w:r>
-        <w:rPr>
-          <w:rFonts w:ascii="Times New Roman" w:hAnsi="Times New Roman" w:cs="Times New Roman"/>
-          <w:b/>
-          <w:bCs/>
-          <w:sz w:val="40"/>
-          <w:szCs w:val="40"/>
-        </w:rPr>
         <w:br/>
       </w:r>
       <w:r>
@@ -754,7 +994,7 @@
                     </pic:cNvPicPr>
                   </pic:nvPicPr>
                   <pic:blipFill>
-                    <a:blip r:embed="rId8">
+                    <a:blip r:embed="rId9">
                       <a:extLst>
                         <a:ext uri="{28A0092B-C50C-407E-A947-70E740481C1C}">
                           <a14:useLocalDpi xmlns:a14="http://schemas.microsoft.com/office/drawing/2010/main" val="0"/>
@@ -853,7 +1093,7 @@
                     <pic:cNvPicPr/>
                   </pic:nvPicPr>
                   <pic:blipFill>
-                    <a:blip r:embed="rId9"/>
+                    <a:blip r:embed="rId10"/>
                     <a:stretch>
                       <a:fillRect/>
                     </a:stretch>
@@ -892,29 +1132,29 @@
           <w:sz w:val="40"/>
           <w:szCs w:val="40"/>
         </w:rPr>
+        <w:t>High Pass Filter:</w:t>
+      </w:r>
+    </w:p>
+    <w:p>
+      <w:pPr>
+        <w:rPr>
+          <w:rFonts w:ascii="Times New Roman" w:hAnsi="Times New Roman" w:cs="Times New Roman"/>
+          <w:b/>
+          <w:bCs/>
+          <w:sz w:val="40"/>
+          <w:szCs w:val="40"/>
+        </w:rPr>
+      </w:pPr>
+      <w:r>
+        <w:rPr>
+          <w:rFonts w:ascii="Times New Roman" w:hAnsi="Times New Roman" w:cs="Times New Roman"/>
+          <w:b/>
+          <w:bCs/>
+          <w:noProof/>
+          <w:sz w:val="40"/>
+          <w:szCs w:val="40"/>
+        </w:rPr>
         <w:lastRenderedPageBreak/>
-        <w:t>High Pass Filter:</w:t>
-      </w:r>
-    </w:p>
-    <w:p>
-      <w:pPr>
-        <w:rPr>
-          <w:rFonts w:ascii="Times New Roman" w:hAnsi="Times New Roman" w:cs="Times New Roman"/>
-          <w:b/>
-          <w:bCs/>
-          <w:sz w:val="40"/>
-          <w:szCs w:val="40"/>
-        </w:rPr>
-      </w:pPr>
-      <w:r>
-        <w:rPr>
-          <w:rFonts w:ascii="Times New Roman" w:hAnsi="Times New Roman" w:cs="Times New Roman"/>
-          <w:b/>
-          <w:bCs/>
-          <w:noProof/>
-          <w:sz w:val="40"/>
-          <w:szCs w:val="40"/>
-        </w:rPr>
         <w:drawing>
           <wp:inline distT="0" distB="0" distL="0" distR="0" wp14:anchorId="1458E014" wp14:editId="57217E28">
             <wp:extent cx="5934075" cy="3214291"/>
@@ -933,7 +1173,7 @@
                     </pic:cNvPicPr>
                   </pic:nvPicPr>
                   <pic:blipFill>
-                    <a:blip r:embed="rId10">
+                    <a:blip r:embed="rId11">
                       <a:extLst>
                         <a:ext uri="{28A0092B-C50C-407E-A947-70E740481C1C}">
                           <a14:useLocalDpi xmlns:a14="http://schemas.microsoft.com/office/drawing/2010/main" val="0"/>
@@ -1034,7 +1274,7 @@
                     </pic:cNvPicPr>
                   </pic:nvPicPr>
                   <pic:blipFill>
-                    <a:blip r:embed="rId11">
+                    <a:blip r:embed="rId12">
                       <a:extLst>
                         <a:ext uri="{28A0092B-C50C-407E-A947-70E740481C1C}">
                           <a14:useLocalDpi xmlns:a14="http://schemas.microsoft.com/office/drawing/2010/main" val="0"/>
@@ -1095,29 +1335,29 @@
           <w:sz w:val="40"/>
           <w:szCs w:val="40"/>
         </w:rPr>
+        <w:t>Processed Image:</w:t>
+      </w:r>
+    </w:p>
+    <w:p>
+      <w:pPr>
+        <w:rPr>
+          <w:rFonts w:ascii="Times New Roman" w:hAnsi="Times New Roman" w:cs="Times New Roman"/>
+          <w:b/>
+          <w:bCs/>
+          <w:sz w:val="40"/>
+          <w:szCs w:val="40"/>
+        </w:rPr>
+      </w:pPr>
+      <w:r>
+        <w:rPr>
+          <w:rFonts w:ascii="Times New Roman" w:hAnsi="Times New Roman" w:cs="Times New Roman"/>
+          <w:b/>
+          <w:bCs/>
+          <w:noProof/>
+          <w:sz w:val="40"/>
+          <w:szCs w:val="40"/>
+        </w:rPr>
         <w:lastRenderedPageBreak/>
-        <w:t>Processed Image:</w:t>
-      </w:r>
-    </w:p>
-    <w:p>
-      <w:pPr>
-        <w:rPr>
-          <w:rFonts w:ascii="Times New Roman" w:hAnsi="Times New Roman" w:cs="Times New Roman"/>
-          <w:b/>
-          <w:bCs/>
-          <w:sz w:val="40"/>
-          <w:szCs w:val="40"/>
-        </w:rPr>
-      </w:pPr>
-      <w:r>
-        <w:rPr>
-          <w:rFonts w:ascii="Times New Roman" w:hAnsi="Times New Roman" w:cs="Times New Roman"/>
-          <w:b/>
-          <w:bCs/>
-          <w:noProof/>
-          <w:sz w:val="40"/>
-          <w:szCs w:val="40"/>
-        </w:rPr>
         <w:drawing>
           <wp:inline distT="0" distB="0" distL="0" distR="0" wp14:anchorId="6B15105F" wp14:editId="62BE3015">
             <wp:extent cx="5943600" cy="3304550"/>
@@ -1136,7 +1376,7 @@
                     </pic:cNvPicPr>
                   </pic:nvPicPr>
                   <pic:blipFill>
-                    <a:blip r:embed="rId12">
+                    <a:blip r:embed="rId13">
                       <a:extLst>
                         <a:ext uri="{28A0092B-C50C-407E-A947-70E740481C1C}">
                           <a14:useLocalDpi xmlns:a14="http://schemas.microsoft.com/office/drawing/2010/main" val="0"/>
@@ -1181,6 +1421,232 @@
 <file path=word/numbering.xml><?xml version="1.0" encoding="utf-8"?>
 <w:numbering xmlns:wpc="http://schemas.microsoft.com/office/word/2010/wordprocessingCanvas" xmlns:cx="http://schemas.microsoft.com/office/drawing/2014/chartex" xmlns:cx1="http://schemas.microsoft.com/office/drawing/2015/9/8/chartex" xmlns:cx2="http://schemas.microsoft.com/office/drawing/2015/10/21/chartex" xmlns:cx3="http://schemas.microsoft.com/office/drawing/2016/5/9/chartex" xmlns:cx4="http://schemas.microsoft.com/office/drawing/2016/5/10/chartex" xmlns:cx5="http://schemas.microsoft.com/office/drawing/2016/5/11/chartex" xmlns:cx6="http://schemas.microsoft.com/office/drawing/2016/5/12/chartex" xmlns:cx7="http://schemas.microsoft.com/office/drawing/2016/5/13/chartex" xmlns:cx8="http://schemas.microsoft.com/office/drawing/2016/5/14/chartex" xmlns:mc="http://schemas.openxmlformats.org/markup-compatibility/2006" xmlns:aink="http://schemas.microsoft.com/office/drawing/2016/ink" xmlns:am3d="http://schemas.microsoft.com/office/drawing/2017/model3d" xmlns:o="urn:schemas-microsoft-com:office:office" xmlns:r="http://schemas.openxmlformats.org/officeDocument/2006/relationships" xmlns:m="http://schemas.openxmlformats.org/officeDocument/2006/math" xmlns:v="urn:schemas-microsoft-com:vml" xmlns:wp14="http://schemas.microsoft.com/office/word/2010/wordprocessingDrawing" xmlns:wp="http://schemas.openxmlformats.org/drawingml/2006/wordprocessingDrawing" xmlns:w10="urn:schemas-microsoft-com:office:word" xmlns:w="http://schemas.openxmlformats.org/wordprocessingml/2006/main" xmlns:w14="http://schemas.microsoft.com/office/word/2010/wordml" xmlns:w15="http://schemas.microsoft.com/office/word/2012/wordml" xmlns:w16cid="http://schemas.microsoft.com/office/word/2016/wordml/cid" xmlns:w16se="http://schemas.microsoft.com/office/word/2015/wordml/symex" xmlns:wpg="http://schemas.microsoft.com/office/word/2010/wordprocessingGroup" xmlns:wpi="http://schemas.microsoft.com/office/word/2010/wordprocessingInk" xmlns:wne="http://schemas.microsoft.com/office/word/2006/wordml" xmlns:wps="http://schemas.microsoft.com/office/word/2010/wordprocessingShape" mc:Ignorable="w14 w15 w16se w16cid wp14">
   <w:abstractNum w:abstractNumId="0" w15:restartNumberingAfterBreak="0">
+    <w:nsid w:val="162A0318"/>
+    <w:multiLevelType w:val="hybridMultilevel"/>
+    <w:tmpl w:val="DF54435C"/>
+    <w:lvl w:ilvl="0" w:tplc="40090001">
+      <w:start w:val="1"/>
+      <w:numFmt w:val="bullet"/>
+      <w:lvlText w:val=""/>
+      <w:lvlJc w:val="left"/>
+      <w:pPr>
+        <w:ind w:left="720" w:hanging="360"/>
+      </w:pPr>
+      <w:rPr>
+        <w:rFonts w:ascii="Symbol" w:hAnsi="Symbol" w:hint="default"/>
+      </w:rPr>
+    </w:lvl>
+    <w:lvl w:ilvl="1" w:tplc="40090003" w:tentative="1">
+      <w:start w:val="1"/>
+      <w:numFmt w:val="bullet"/>
+      <w:lvlText w:val="o"/>
+      <w:lvlJc w:val="left"/>
+      <w:pPr>
+        <w:ind w:left="1440" w:hanging="360"/>
+      </w:pPr>
+      <w:rPr>
+        <w:rFonts w:ascii="Courier New" w:hAnsi="Courier New" w:cs="Courier New" w:hint="default"/>
+      </w:rPr>
+    </w:lvl>
+    <w:lvl w:ilvl="2" w:tplc="40090005" w:tentative="1">
+      <w:start w:val="1"/>
+      <w:numFmt w:val="bullet"/>
+      <w:lvlText w:val=""/>
+      <w:lvlJc w:val="left"/>
+      <w:pPr>
+        <w:ind w:left="2160" w:hanging="360"/>
+      </w:pPr>
+      <w:rPr>
+        <w:rFonts w:ascii="Wingdings" w:hAnsi="Wingdings" w:hint="default"/>
+      </w:rPr>
+    </w:lvl>
+    <w:lvl w:ilvl="3" w:tplc="40090001" w:tentative="1">
+      <w:start w:val="1"/>
+      <w:numFmt w:val="bullet"/>
+      <w:lvlText w:val=""/>
+      <w:lvlJc w:val="left"/>
+      <w:pPr>
+        <w:ind w:left="2880" w:hanging="360"/>
+      </w:pPr>
+      <w:rPr>
+        <w:rFonts w:ascii="Symbol" w:hAnsi="Symbol" w:hint="default"/>
+      </w:rPr>
+    </w:lvl>
+    <w:lvl w:ilvl="4" w:tplc="40090003" w:tentative="1">
+      <w:start w:val="1"/>
+      <w:numFmt w:val="bullet"/>
+      <w:lvlText w:val="o"/>
+      <w:lvlJc w:val="left"/>
+      <w:pPr>
+        <w:ind w:left="3600" w:hanging="360"/>
+      </w:pPr>
+      <w:rPr>
+        <w:rFonts w:ascii="Courier New" w:hAnsi="Courier New" w:cs="Courier New" w:hint="default"/>
+      </w:rPr>
+    </w:lvl>
+    <w:lvl w:ilvl="5" w:tplc="40090005" w:tentative="1">
+      <w:start w:val="1"/>
+      <w:numFmt w:val="bullet"/>
+      <w:lvlText w:val=""/>
+      <w:lvlJc w:val="left"/>
+      <w:pPr>
+        <w:ind w:left="4320" w:hanging="360"/>
+      </w:pPr>
+      <w:rPr>
+        <w:rFonts w:ascii="Wingdings" w:hAnsi="Wingdings" w:hint="default"/>
+      </w:rPr>
+    </w:lvl>
+    <w:lvl w:ilvl="6" w:tplc="40090001" w:tentative="1">
+      <w:start w:val="1"/>
+      <w:numFmt w:val="bullet"/>
+      <w:lvlText w:val=""/>
+      <w:lvlJc w:val="left"/>
+      <w:pPr>
+        <w:ind w:left="5040" w:hanging="360"/>
+      </w:pPr>
+      <w:rPr>
+        <w:rFonts w:ascii="Symbol" w:hAnsi="Symbol" w:hint="default"/>
+      </w:rPr>
+    </w:lvl>
+    <w:lvl w:ilvl="7" w:tplc="40090003" w:tentative="1">
+      <w:start w:val="1"/>
+      <w:numFmt w:val="bullet"/>
+      <w:lvlText w:val="o"/>
+      <w:lvlJc w:val="left"/>
+      <w:pPr>
+        <w:ind w:left="5760" w:hanging="360"/>
+      </w:pPr>
+      <w:rPr>
+        <w:rFonts w:ascii="Courier New" w:hAnsi="Courier New" w:cs="Courier New" w:hint="default"/>
+      </w:rPr>
+    </w:lvl>
+    <w:lvl w:ilvl="8" w:tplc="40090005" w:tentative="1">
+      <w:start w:val="1"/>
+      <w:numFmt w:val="bullet"/>
+      <w:lvlText w:val=""/>
+      <w:lvlJc w:val="left"/>
+      <w:pPr>
+        <w:ind w:left="6480" w:hanging="360"/>
+      </w:pPr>
+      <w:rPr>
+        <w:rFonts w:ascii="Wingdings" w:hAnsi="Wingdings" w:hint="default"/>
+      </w:rPr>
+    </w:lvl>
+  </w:abstractNum>
+  <w:abstractNum w:abstractNumId="1" w15:restartNumberingAfterBreak="0">
+    <w:nsid w:val="2E5A000F"/>
+    <w:multiLevelType w:val="hybridMultilevel"/>
+    <w:tmpl w:val="B86EF460"/>
+    <w:lvl w:ilvl="0" w:tplc="40090001">
+      <w:start w:val="1"/>
+      <w:numFmt w:val="bullet"/>
+      <w:lvlText w:val=""/>
+      <w:lvlJc w:val="left"/>
+      <w:pPr>
+        <w:ind w:left="720" w:hanging="360"/>
+      </w:pPr>
+      <w:rPr>
+        <w:rFonts w:ascii="Symbol" w:hAnsi="Symbol" w:hint="default"/>
+      </w:rPr>
+    </w:lvl>
+    <w:lvl w:ilvl="1" w:tplc="40090003" w:tentative="1">
+      <w:start w:val="1"/>
+      <w:numFmt w:val="bullet"/>
+      <w:lvlText w:val="o"/>
+      <w:lvlJc w:val="left"/>
+      <w:pPr>
+        <w:ind w:left="1440" w:hanging="360"/>
+      </w:pPr>
+      <w:rPr>
+        <w:rFonts w:ascii="Courier New" w:hAnsi="Courier New" w:cs="Courier New" w:hint="default"/>
+      </w:rPr>
+    </w:lvl>
+    <w:lvl w:ilvl="2" w:tplc="40090005" w:tentative="1">
+      <w:start w:val="1"/>
+      <w:numFmt w:val="bullet"/>
+      <w:lvlText w:val=""/>
+      <w:lvlJc w:val="left"/>
+      <w:pPr>
+        <w:ind w:left="2160" w:hanging="360"/>
+      </w:pPr>
+      <w:rPr>
+        <w:rFonts w:ascii="Wingdings" w:hAnsi="Wingdings" w:hint="default"/>
+      </w:rPr>
+    </w:lvl>
+    <w:lvl w:ilvl="3" w:tplc="40090001" w:tentative="1">
+      <w:start w:val="1"/>
+      <w:numFmt w:val="bullet"/>
+      <w:lvlText w:val=""/>
+      <w:lvlJc w:val="left"/>
+      <w:pPr>
+        <w:ind w:left="2880" w:hanging="360"/>
+      </w:pPr>
+      <w:rPr>
+        <w:rFonts w:ascii="Symbol" w:hAnsi="Symbol" w:hint="default"/>
+      </w:rPr>
+    </w:lvl>
+    <w:lvl w:ilvl="4" w:tplc="40090003" w:tentative="1">
+      <w:start w:val="1"/>
+      <w:numFmt w:val="bullet"/>
+      <w:lvlText w:val="o"/>
+      <w:lvlJc w:val="left"/>
+      <w:pPr>
+        <w:ind w:left="3600" w:hanging="360"/>
+      </w:pPr>
+      <w:rPr>
+        <w:rFonts w:ascii="Courier New" w:hAnsi="Courier New" w:cs="Courier New" w:hint="default"/>
+      </w:rPr>
+    </w:lvl>
+    <w:lvl w:ilvl="5" w:tplc="40090005" w:tentative="1">
+      <w:start w:val="1"/>
+      <w:numFmt w:val="bullet"/>
+      <w:lvlText w:val=""/>
+      <w:lvlJc w:val="left"/>
+      <w:pPr>
+        <w:ind w:left="4320" w:hanging="360"/>
+      </w:pPr>
+      <w:rPr>
+        <w:rFonts w:ascii="Wingdings" w:hAnsi="Wingdings" w:hint="default"/>
+      </w:rPr>
+    </w:lvl>
+    <w:lvl w:ilvl="6" w:tplc="40090001" w:tentative="1">
+      <w:start w:val="1"/>
+      <w:numFmt w:val="bullet"/>
+      <w:lvlText w:val=""/>
+      <w:lvlJc w:val="left"/>
+      <w:pPr>
+        <w:ind w:left="5040" w:hanging="360"/>
+      </w:pPr>
+      <w:rPr>
+        <w:rFonts w:ascii="Symbol" w:hAnsi="Symbol" w:hint="default"/>
+      </w:rPr>
+    </w:lvl>
+    <w:lvl w:ilvl="7" w:tplc="40090003" w:tentative="1">
+      <w:start w:val="1"/>
+      <w:numFmt w:val="bullet"/>
+      <w:lvlText w:val="o"/>
+      <w:lvlJc w:val="left"/>
+      <w:pPr>
+        <w:ind w:left="5760" w:hanging="360"/>
+      </w:pPr>
+      <w:rPr>
+        <w:rFonts w:ascii="Courier New" w:hAnsi="Courier New" w:cs="Courier New" w:hint="default"/>
+      </w:rPr>
+    </w:lvl>
+    <w:lvl w:ilvl="8" w:tplc="40090005" w:tentative="1">
+      <w:start w:val="1"/>
+      <w:numFmt w:val="bullet"/>
+      <w:lvlText w:val=""/>
+      <w:lvlJc w:val="left"/>
+      <w:pPr>
+        <w:ind w:left="6480" w:hanging="360"/>
+      </w:pPr>
+      <w:rPr>
+        <w:rFonts w:ascii="Wingdings" w:hAnsi="Wingdings" w:hint="default"/>
+      </w:rPr>
+    </w:lvl>
+  </w:abstractNum>
+  <w:abstractNum w:abstractNumId="2" w15:restartNumberingAfterBreak="0">
     <w:nsid w:val="67B151BE"/>
     <w:multiLevelType w:val="hybridMultilevel"/>
     <w:tmpl w:val="A482973A"/>
@@ -1270,7 +1736,13 @@
     </w:lvl>
   </w:abstractNum>
   <w:num w:numId="1">
+    <w:abstractNumId w:val="2"/>
+  </w:num>
+  <w:num w:numId="2">
     <w:abstractNumId w:val="0"/>
+  </w:num>
+  <w:num w:numId="3">
+    <w:abstractNumId w:val="1"/>
   </w:num>
 </w:numbering>
 </file>
@@ -1673,9 +2145,52 @@
     <w:name w:val="Normal"/>
     <w:qFormat/>
   </w:style>
+  <w:style w:type="paragraph" w:styleId="Heading3">
+    <w:name w:val="heading 3"/>
+    <w:basedOn w:val="Normal"/>
+    <w:link w:val="Heading3Char"/>
+    <w:uiPriority w:val="9"/>
+    <w:qFormat/>
+    <w:rsid w:val="00A105FD"/>
+    <w:pPr>
+      <w:spacing w:before="100" w:beforeAutospacing="1" w:after="100" w:afterAutospacing="1" w:line="240" w:lineRule="auto"/>
+      <w:outlineLvl w:val="2"/>
+    </w:pPr>
+    <w:rPr>
+      <w:rFonts w:ascii="Times New Roman" w:eastAsia="Times New Roman" w:hAnsi="Times New Roman" w:cs="Times New Roman"/>
+      <w:b/>
+      <w:bCs/>
+      <w:sz w:val="27"/>
+      <w:szCs w:val="27"/>
+      <w:lang w:val="en-IN" w:eastAsia="en-IN" w:bidi="ml-IN"/>
+    </w:rPr>
+  </w:style>
+  <w:style w:type="paragraph" w:styleId="Heading4">
+    <w:name w:val="heading 4"/>
+    <w:basedOn w:val="Normal"/>
+    <w:next w:val="Normal"/>
+    <w:link w:val="Heading4Char"/>
+    <w:uiPriority w:val="9"/>
+    <w:unhideWhenUsed/>
+    <w:qFormat/>
+    <w:rsid w:val="00A105FD"/>
+    <w:pPr>
+      <w:keepNext/>
+      <w:keepLines/>
+      <w:spacing w:before="40" w:after="0"/>
+      <w:outlineLvl w:val="3"/>
+    </w:pPr>
+    <w:rPr>
+      <w:rFonts w:asciiTheme="majorHAnsi" w:eastAsiaTheme="majorEastAsia" w:hAnsiTheme="majorHAnsi" w:cstheme="majorBidi"/>
+      <w:i/>
+      <w:iCs/>
+      <w:color w:val="2E74B5" w:themeColor="accent1" w:themeShade="BF"/>
+    </w:rPr>
+  </w:style>
   <w:style w:type="character" w:default="1" w:styleId="DefaultParagraphFont">
     <w:name w:val="Default Paragraph Font"/>
     <w:uiPriority w:val="1"/>
+    <w:semiHidden/>
     <w:unhideWhenUsed/>
   </w:style>
   <w:style w:type="table" w:default="1" w:styleId="TableNormal">
@@ -1767,6 +2282,34 @@
       <w:sz w:val="24"/>
       <w:szCs w:val="24"/>
       <w:lang w:val="en-IN" w:eastAsia="en-IN" w:bidi="ml-IN"/>
+    </w:rPr>
+  </w:style>
+  <w:style w:type="character" w:customStyle="1" w:styleId="Heading3Char">
+    <w:name w:val="Heading 3 Char"/>
+    <w:basedOn w:val="DefaultParagraphFont"/>
+    <w:link w:val="Heading3"/>
+    <w:uiPriority w:val="9"/>
+    <w:rsid w:val="00A105FD"/>
+    <w:rPr>
+      <w:rFonts w:ascii="Times New Roman" w:eastAsia="Times New Roman" w:hAnsi="Times New Roman" w:cs="Times New Roman"/>
+      <w:b/>
+      <w:bCs/>
+      <w:sz w:val="27"/>
+      <w:szCs w:val="27"/>
+      <w:lang w:val="en-IN" w:eastAsia="en-IN" w:bidi="ml-IN"/>
+    </w:rPr>
+  </w:style>
+  <w:style w:type="character" w:customStyle="1" w:styleId="Heading4Char">
+    <w:name w:val="Heading 4 Char"/>
+    <w:basedOn w:val="DefaultParagraphFont"/>
+    <w:link w:val="Heading4"/>
+    <w:uiPriority w:val="9"/>
+    <w:rsid w:val="00A105FD"/>
+    <w:rPr>
+      <w:rFonts w:asciiTheme="majorHAnsi" w:eastAsiaTheme="majorEastAsia" w:hAnsiTheme="majorHAnsi" w:cstheme="majorBidi"/>
+      <w:i/>
+      <w:iCs/>
+      <w:color w:val="2E74B5" w:themeColor="accent1" w:themeShade="BF"/>
     </w:rPr>
   </w:style>
 </w:styles>

</xml_diff>

<commit_message>
median and gaussian added
</commit_message>
<xml_diff>
--- a/CV_CaseStudy__Lab_Submission3_on_05-02-21.docx
+++ b/CV_CaseStudy__Lab_Submission3_on_05-02-21.docx
@@ -600,22 +600,6 @@
     </w:p>
     <w:p>
       <w:pPr>
-        <w:shd w:val="clear" w:color="auto" w:fill="FFFFFF"/>
-        <w:spacing w:before="186" w:after="0" w:line="240" w:lineRule="auto"/>
-        <w:outlineLvl w:val="2"/>
-        <w:rPr>
-          <w:rFonts w:ascii="Helvetica" w:eastAsia="Times New Roman" w:hAnsi="Helvetica" w:cs="Helvetica"/>
-          <w:b/>
-          <w:bCs/>
-          <w:color w:val="000000"/>
-          <w:sz w:val="36"/>
-          <w:szCs w:val="36"/>
-          <w:lang w:val="en-IN" w:eastAsia="en-IN" w:bidi="ml-IN"/>
-        </w:rPr>
-      </w:pPr>
-    </w:p>
-    <w:p>
-      <w:pPr>
         <w:pStyle w:val="Heading4"/>
         <w:numPr>
           <w:ilvl w:val="0"/>
@@ -646,8 +630,6 @@
     </w:p>
     <w:p/>
     <w:p>
-      <w:bookmarkStart w:id="0" w:name="_GoBack"/>
-      <w:bookmarkEnd w:id="0"/>
       <w:r>
         <w:rPr>
           <w:noProof/>
@@ -702,16 +684,134 @@
         </w:drawing>
       </w:r>
     </w:p>
-    <w:p>
-      <w:pPr>
-        <w:rPr>
-          <w:rFonts w:ascii="Times New Roman" w:hAnsi="Times New Roman" w:cs="Times New Roman"/>
-          <w:b/>
-          <w:bCs/>
-          <w:sz w:val="40"/>
-          <w:szCs w:val="40"/>
-        </w:rPr>
-      </w:pPr>
+    <w:p/>
+    <w:p>
+      <w:pPr>
+        <w:pStyle w:val="Heading4"/>
+        <w:numPr>
+          <w:ilvl w:val="0"/>
+          <w:numId w:val="4"/>
+        </w:numPr>
+        <w:shd w:val="clear" w:color="auto" w:fill="FFFFFF"/>
+        <w:spacing w:before="240"/>
+        <w:rPr>
+          <w:rFonts w:ascii="Helvetica" w:hAnsi="Helvetica" w:cs="Helvetica"/>
+          <w:b/>
+          <w:bCs/>
+          <w:color w:val="000000"/>
+          <w:sz w:val="28"/>
+          <w:szCs w:val="28"/>
+        </w:rPr>
+      </w:pPr>
+      <w:r>
+        <w:rPr>
+          <w:rFonts w:ascii="Helvetica" w:hAnsi="Helvetica" w:cs="Helvetica"/>
+          <w:b/>
+          <w:bCs/>
+          <w:color w:val="000000"/>
+          <w:sz w:val="28"/>
+          <w:szCs w:val="28"/>
+        </w:rPr>
+        <w:t>Weighted Average Filter</w:t>
+      </w:r>
+    </w:p>
+    <w:p>
+      <w:pPr>
+        <w:rPr>
+          <w:rFonts w:ascii="Times New Roman" w:hAnsi="Times New Roman" w:cs="Times New Roman"/>
+          <w:b/>
+          <w:bCs/>
+          <w:sz w:val="40"/>
+          <w:szCs w:val="40"/>
+        </w:rPr>
+      </w:pPr>
+      <w:r>
+        <w:rPr>
+          <w:noProof/>
+        </w:rPr>
+        <w:drawing>
+          <wp:inline distT="0" distB="0" distL="0" distR="0" wp14:anchorId="5A6BF669" wp14:editId="2B99AF90">
+            <wp:extent cx="5943600" cy="3324225"/>
+            <wp:effectExtent l="0" t="0" r="0" b="9525"/>
+            <wp:docPr id="10" name="Picture 10"/>
+            <wp:cNvGraphicFramePr>
+              <a:graphicFrameLocks xmlns:a="http://schemas.openxmlformats.org/drawingml/2006/main" noChangeAspect="1"/>
+            </wp:cNvGraphicFramePr>
+            <a:graphic xmlns:a="http://schemas.openxmlformats.org/drawingml/2006/main">
+              <a:graphicData uri="http://schemas.openxmlformats.org/drawingml/2006/picture">
+                <pic:pic xmlns:pic="http://schemas.openxmlformats.org/drawingml/2006/picture">
+                  <pic:nvPicPr>
+                    <pic:cNvPr id="0" name="Picture 2"/>
+                    <pic:cNvPicPr>
+                      <a:picLocks noChangeAspect="1" noChangeArrowheads="1"/>
+                    </pic:cNvPicPr>
+                  </pic:nvPicPr>
+                  <pic:blipFill>
+                    <a:blip r:embed="rId6">
+                      <a:extLst>
+                        <a:ext uri="{28A0092B-C50C-407E-A947-70E740481C1C}">
+                          <a14:useLocalDpi xmlns:a14="http://schemas.microsoft.com/office/drawing/2010/main" val="0"/>
+                        </a:ext>
+                      </a:extLst>
+                    </a:blip>
+                    <a:srcRect/>
+                    <a:stretch>
+                      <a:fillRect/>
+                    </a:stretch>
+                  </pic:blipFill>
+                  <pic:spPr bwMode="auto">
+                    <a:xfrm>
+                      <a:off x="0" y="0"/>
+                      <a:ext cx="5943600" cy="3324225"/>
+                    </a:xfrm>
+                    <a:prstGeom prst="rect">
+                      <a:avLst/>
+                    </a:prstGeom>
+                    <a:noFill/>
+                    <a:ln>
+                      <a:noFill/>
+                    </a:ln>
+                  </pic:spPr>
+                </pic:pic>
+              </a:graphicData>
+            </a:graphic>
+          </wp:inline>
+        </w:drawing>
+      </w:r>
+    </w:p>
+    <w:p>
+      <w:pPr>
+        <w:rPr>
+          <w:rFonts w:ascii="Times New Roman" w:hAnsi="Times New Roman" w:cs="Times New Roman"/>
+          <w:b/>
+          <w:bCs/>
+          <w:sz w:val="40"/>
+          <w:szCs w:val="40"/>
+        </w:rPr>
+      </w:pPr>
+      <w:bookmarkStart w:id="0" w:name="_GoBack"/>
+      <w:bookmarkEnd w:id="0"/>
+    </w:p>
+    <w:p>
+      <w:pPr>
+        <w:rPr>
+          <w:rFonts w:ascii="Times New Roman" w:hAnsi="Times New Roman" w:cs="Times New Roman"/>
+          <w:b/>
+          <w:bCs/>
+          <w:sz w:val="40"/>
+          <w:szCs w:val="40"/>
+        </w:rPr>
+      </w:pPr>
+      <w:r>
+        <w:rPr>
+          <w:rFonts w:ascii="Times New Roman" w:hAnsi="Times New Roman" w:cs="Times New Roman"/>
+          <w:b/>
+          <w:bCs/>
+          <w:sz w:val="40"/>
+          <w:szCs w:val="40"/>
+        </w:rPr>
+        <w:t>Frequency Domain:</w:t>
+      </w:r>
     </w:p>
     <w:p>
       <w:pPr>
@@ -752,7 +852,6 @@
           <w:sz w:val="40"/>
           <w:szCs w:val="40"/>
         </w:rPr>
-        <w:lastRenderedPageBreak/>
         <w:br/>
       </w:r>
       <w:r>
@@ -875,6 +974,7 @@
           <w:sz w:val="40"/>
           <w:szCs w:val="40"/>
         </w:rPr>
+        <w:lastRenderedPageBreak/>
         <w:drawing>
           <wp:inline distT="0" distB="0" distL="0" distR="0" wp14:anchorId="31DDA47B" wp14:editId="5D1C2EF4">
             <wp:extent cx="5920468" cy="3257550"/>
@@ -964,7 +1064,6 @@
           <w:sz w:val="40"/>
           <w:szCs w:val="40"/>
         </w:rPr>
-        <w:lastRenderedPageBreak/>
         <w:br/>
       </w:r>
       <w:r>
@@ -1077,6 +1176,7 @@
           <w:sz w:val="40"/>
           <w:szCs w:val="40"/>
         </w:rPr>
+        <w:lastRenderedPageBreak/>
         <w:drawing>
           <wp:inline distT="0" distB="0" distL="0" distR="0" wp14:anchorId="32192897" wp14:editId="127C5629">
             <wp:extent cx="6007894" cy="3314700"/>
@@ -1154,7 +1254,6 @@
           <w:sz w:val="40"/>
           <w:szCs w:val="40"/>
         </w:rPr>
-        <w:lastRenderedPageBreak/>
         <w:drawing>
           <wp:inline distT="0" distB="0" distL="0" distR="0" wp14:anchorId="1458E014" wp14:editId="57217E28">
             <wp:extent cx="5934075" cy="3214291"/>
@@ -1256,6 +1355,7 @@
           <w:sz w:val="40"/>
           <w:szCs w:val="40"/>
         </w:rPr>
+        <w:lastRenderedPageBreak/>
         <w:drawing>
           <wp:inline distT="0" distB="0" distL="0" distR="0" wp14:anchorId="48B7AEF8" wp14:editId="30C9996E">
             <wp:extent cx="5934075" cy="3299550"/>
@@ -1357,7 +1457,6 @@
           <w:sz w:val="40"/>
           <w:szCs w:val="40"/>
         </w:rPr>
-        <w:lastRenderedPageBreak/>
         <w:drawing>
           <wp:inline distT="0" distB="0" distL="0" distR="0" wp14:anchorId="6B15105F" wp14:editId="62BE3015">
             <wp:extent cx="5943600" cy="3304550"/>
@@ -1536,7 +1635,7 @@
   <w:abstractNum w:abstractNumId="1" w15:restartNumberingAfterBreak="0">
     <w:nsid w:val="2E5A000F"/>
     <w:multiLevelType w:val="hybridMultilevel"/>
-    <w:tmpl w:val="B86EF460"/>
+    <w:tmpl w:val="366C2D32"/>
     <w:lvl w:ilvl="0" w:tplc="40090001">
       <w:start w:val="1"/>
       <w:numFmt w:val="bullet"/>
@@ -1647,6 +1746,119 @@
     </w:lvl>
   </w:abstractNum>
   <w:abstractNum w:abstractNumId="2" w15:restartNumberingAfterBreak="0">
+    <w:nsid w:val="66C73E5E"/>
+    <w:multiLevelType w:val="hybridMultilevel"/>
+    <w:tmpl w:val="9B9E7CC2"/>
+    <w:lvl w:ilvl="0" w:tplc="40090001">
+      <w:start w:val="1"/>
+      <w:numFmt w:val="bullet"/>
+      <w:lvlText w:val=""/>
+      <w:lvlJc w:val="left"/>
+      <w:pPr>
+        <w:ind w:left="720" w:hanging="360"/>
+      </w:pPr>
+      <w:rPr>
+        <w:rFonts w:ascii="Symbol" w:hAnsi="Symbol" w:hint="default"/>
+      </w:rPr>
+    </w:lvl>
+    <w:lvl w:ilvl="1" w:tplc="40090003" w:tentative="1">
+      <w:start w:val="1"/>
+      <w:numFmt w:val="bullet"/>
+      <w:lvlText w:val="o"/>
+      <w:lvlJc w:val="left"/>
+      <w:pPr>
+        <w:ind w:left="1440" w:hanging="360"/>
+      </w:pPr>
+      <w:rPr>
+        <w:rFonts w:ascii="Courier New" w:hAnsi="Courier New" w:cs="Courier New" w:hint="default"/>
+      </w:rPr>
+    </w:lvl>
+    <w:lvl w:ilvl="2" w:tplc="40090005" w:tentative="1">
+      <w:start w:val="1"/>
+      <w:numFmt w:val="bullet"/>
+      <w:lvlText w:val=""/>
+      <w:lvlJc w:val="left"/>
+      <w:pPr>
+        <w:ind w:left="2160" w:hanging="360"/>
+      </w:pPr>
+      <w:rPr>
+        <w:rFonts w:ascii="Wingdings" w:hAnsi="Wingdings" w:hint="default"/>
+      </w:rPr>
+    </w:lvl>
+    <w:lvl w:ilvl="3" w:tplc="40090001" w:tentative="1">
+      <w:start w:val="1"/>
+      <w:numFmt w:val="bullet"/>
+      <w:lvlText w:val=""/>
+      <w:lvlJc w:val="left"/>
+      <w:pPr>
+        <w:ind w:left="2880" w:hanging="360"/>
+      </w:pPr>
+      <w:rPr>
+        <w:rFonts w:ascii="Symbol" w:hAnsi="Symbol" w:hint="default"/>
+      </w:rPr>
+    </w:lvl>
+    <w:lvl w:ilvl="4" w:tplc="40090003" w:tentative="1">
+      <w:start w:val="1"/>
+      <w:numFmt w:val="bullet"/>
+      <w:lvlText w:val="o"/>
+      <w:lvlJc w:val="left"/>
+      <w:pPr>
+        <w:ind w:left="3600" w:hanging="360"/>
+      </w:pPr>
+      <w:rPr>
+        <w:rFonts w:ascii="Courier New" w:hAnsi="Courier New" w:cs="Courier New" w:hint="default"/>
+      </w:rPr>
+    </w:lvl>
+    <w:lvl w:ilvl="5" w:tplc="40090005" w:tentative="1">
+      <w:start w:val="1"/>
+      <w:numFmt w:val="bullet"/>
+      <w:lvlText w:val=""/>
+      <w:lvlJc w:val="left"/>
+      <w:pPr>
+        <w:ind w:left="4320" w:hanging="360"/>
+      </w:pPr>
+      <w:rPr>
+        <w:rFonts w:ascii="Wingdings" w:hAnsi="Wingdings" w:hint="default"/>
+      </w:rPr>
+    </w:lvl>
+    <w:lvl w:ilvl="6" w:tplc="40090001" w:tentative="1">
+      <w:start w:val="1"/>
+      <w:numFmt w:val="bullet"/>
+      <w:lvlText w:val=""/>
+      <w:lvlJc w:val="left"/>
+      <w:pPr>
+        <w:ind w:left="5040" w:hanging="360"/>
+      </w:pPr>
+      <w:rPr>
+        <w:rFonts w:ascii="Symbol" w:hAnsi="Symbol" w:hint="default"/>
+      </w:rPr>
+    </w:lvl>
+    <w:lvl w:ilvl="7" w:tplc="40090003" w:tentative="1">
+      <w:start w:val="1"/>
+      <w:numFmt w:val="bullet"/>
+      <w:lvlText w:val="o"/>
+      <w:lvlJc w:val="left"/>
+      <w:pPr>
+        <w:ind w:left="5760" w:hanging="360"/>
+      </w:pPr>
+      <w:rPr>
+        <w:rFonts w:ascii="Courier New" w:hAnsi="Courier New" w:cs="Courier New" w:hint="default"/>
+      </w:rPr>
+    </w:lvl>
+    <w:lvl w:ilvl="8" w:tplc="40090005" w:tentative="1">
+      <w:start w:val="1"/>
+      <w:numFmt w:val="bullet"/>
+      <w:lvlText w:val=""/>
+      <w:lvlJc w:val="left"/>
+      <w:pPr>
+        <w:ind w:left="6480" w:hanging="360"/>
+      </w:pPr>
+      <w:rPr>
+        <w:rFonts w:ascii="Wingdings" w:hAnsi="Wingdings" w:hint="default"/>
+      </w:rPr>
+    </w:lvl>
+  </w:abstractNum>
+  <w:abstractNum w:abstractNumId="3" w15:restartNumberingAfterBreak="0">
     <w:nsid w:val="67B151BE"/>
     <w:multiLevelType w:val="hybridMultilevel"/>
     <w:tmpl w:val="A482973A"/>
@@ -1736,13 +1948,16 @@
     </w:lvl>
   </w:abstractNum>
   <w:num w:numId="1">
-    <w:abstractNumId w:val="2"/>
+    <w:abstractNumId w:val="3"/>
   </w:num>
   <w:num w:numId="2">
     <w:abstractNumId w:val="0"/>
   </w:num>
   <w:num w:numId="3">
     <w:abstractNumId w:val="1"/>
+  </w:num>
+  <w:num w:numId="4">
+    <w:abstractNumId w:val="2"/>
   </w:num>
 </w:numbering>
 </file>

</xml_diff>

<commit_message>
high pass low pass
</commit_message>
<xml_diff>
--- a/CV_CaseStudy__Lab_Submission3_on_05-02-21.docx
+++ b/CV_CaseStudy__Lab_Submission3_on_05-02-21.docx
@@ -12,6 +12,8 @@
           <w:szCs w:val="28"/>
         </w:rPr>
       </w:pPr>
+      <w:bookmarkStart w:id="0" w:name="_Hlk70884884"/>
+      <w:bookmarkEnd w:id="0"/>
       <w:r>
         <w:rPr>
           <w:rFonts w:ascii="Times New Roman" w:hAnsi="Times New Roman" w:cs="Times New Roman"/>
@@ -629,138 +631,16 @@
       </w:r>
     </w:p>
     <w:p/>
-    <w:p/>
-    <w:p/>
-    <w:p>
-      <w:pPr>
-        <w:pStyle w:val="Heading4"/>
-        <w:numPr>
-          <w:ilvl w:val="0"/>
-          <w:numId w:val="4"/>
-        </w:numPr>
-        <w:shd w:val="clear" w:color="auto" w:fill="FFFFFF"/>
-        <w:spacing w:before="240"/>
-        <w:rPr>
-          <w:rFonts w:ascii="Helvetica" w:hAnsi="Helvetica" w:cs="Helvetica"/>
-          <w:b/>
-          <w:bCs/>
-          <w:color w:val="000000"/>
-          <w:sz w:val="28"/>
-          <w:szCs w:val="28"/>
-        </w:rPr>
-      </w:pPr>
-      <w:r>
-        <w:rPr>
-          <w:rFonts w:ascii="Helvetica" w:hAnsi="Helvetica" w:cs="Helvetica"/>
-          <w:b/>
-          <w:bCs/>
-          <w:color w:val="000000"/>
-          <w:sz w:val="28"/>
-          <w:szCs w:val="28"/>
-        </w:rPr>
-        <w:t>Weighted Average Filter</w:t>
-      </w:r>
-    </w:p>
-    <w:p>
-      <w:pPr>
-        <w:rPr>
-          <w:rFonts w:ascii="Times New Roman" w:hAnsi="Times New Roman" w:cs="Times New Roman"/>
-          <w:b/>
-          <w:bCs/>
-          <w:sz w:val="40"/>
-          <w:szCs w:val="40"/>
-        </w:rPr>
-      </w:pPr>
-      <w:bookmarkStart w:id="0" w:name="_GoBack"/>
-      <w:bookmarkEnd w:id="0"/>
-    </w:p>
-    <w:p>
-      <w:pPr>
-        <w:rPr>
-          <w:rFonts w:ascii="Times New Roman" w:hAnsi="Times New Roman" w:cs="Times New Roman"/>
-          <w:b/>
-          <w:bCs/>
-          <w:sz w:val="40"/>
-          <w:szCs w:val="40"/>
-        </w:rPr>
-      </w:pPr>
-    </w:p>
-    <w:p>
-      <w:pPr>
-        <w:rPr>
-          <w:rFonts w:ascii="Times New Roman" w:hAnsi="Times New Roman" w:cs="Times New Roman"/>
-          <w:b/>
-          <w:bCs/>
-          <w:sz w:val="40"/>
-          <w:szCs w:val="40"/>
-        </w:rPr>
-      </w:pPr>
-      <w:r>
-        <w:rPr>
-          <w:rFonts w:ascii="Times New Roman" w:hAnsi="Times New Roman" w:cs="Times New Roman"/>
-          <w:b/>
-          <w:bCs/>
-          <w:sz w:val="40"/>
-          <w:szCs w:val="40"/>
-        </w:rPr>
-        <w:t>Frequency Domain:</w:t>
-      </w:r>
-    </w:p>
-    <w:p>
-      <w:pPr>
-        <w:rPr>
-          <w:rFonts w:ascii="Times New Roman" w:hAnsi="Times New Roman" w:cs="Times New Roman"/>
-          <w:b/>
-          <w:bCs/>
-          <w:sz w:val="40"/>
-          <w:szCs w:val="40"/>
-        </w:rPr>
-      </w:pPr>
-      <w:r>
-        <w:rPr>
-          <w:rFonts w:ascii="Times New Roman" w:hAnsi="Times New Roman" w:cs="Times New Roman"/>
-          <w:b/>
-          <w:bCs/>
-          <w:sz w:val="40"/>
-          <w:szCs w:val="40"/>
-        </w:rPr>
-        <w:t>Image After Applying Noise:</w:t>
-      </w:r>
-    </w:p>
-    <w:p>
-      <w:pPr>
-        <w:rPr>
-          <w:rFonts w:ascii="Times New Roman" w:hAnsi="Times New Roman" w:cs="Times New Roman"/>
-          <w:b/>
-          <w:bCs/>
-          <w:sz w:val="40"/>
-          <w:szCs w:val="40"/>
-        </w:rPr>
-      </w:pPr>
-      <w:r>
-        <w:rPr>
-          <w:rFonts w:ascii="Times New Roman" w:hAnsi="Times New Roman" w:cs="Times New Roman"/>
-          <w:b/>
-          <w:bCs/>
-          <w:sz w:val="40"/>
-          <w:szCs w:val="40"/>
-        </w:rPr>
-        <w:br/>
-      </w:r>
-      <w:r>
-        <w:rPr>
-          <w:rFonts w:ascii="Times New Roman" w:hAnsi="Times New Roman" w:cs="Times New Roman"/>
-          <w:b/>
-          <w:bCs/>
+    <w:p>
+      <w:r>
+        <w:rPr>
           <w:noProof/>
-          <w:sz w:val="40"/>
-          <w:szCs w:val="40"/>
         </w:rPr>
         <w:drawing>
-          <wp:inline distT="0" distB="0" distL="0" distR="0" wp14:anchorId="2EAC5FEF" wp14:editId="729BDB73">
-            <wp:extent cx="5934075" cy="3267075"/>
-            <wp:effectExtent l="0" t="0" r="9525" b="9525"/>
-            <wp:docPr id="3" name="Picture 3"/>
+          <wp:inline distT="0" distB="0" distL="0" distR="0" wp14:anchorId="64D311C5" wp14:editId="7C51E3D7">
+            <wp:extent cx="5943600" cy="3324225"/>
+            <wp:effectExtent l="0" t="0" r="0" b="9525"/>
+            <wp:docPr id="11" name="Picture 11"/>
             <wp:cNvGraphicFramePr>
               <a:graphicFrameLocks xmlns:a="http://schemas.openxmlformats.org/drawingml/2006/main" noChangeAspect="1"/>
             </wp:cNvGraphicFramePr>
@@ -789,7 +669,7 @@
                   <pic:spPr bwMode="auto">
                     <a:xfrm>
                       <a:off x="0" y="0"/>
-                      <a:ext cx="5934075" cy="3267075"/>
+                      <a:ext cx="5943600" cy="3324225"/>
                     </a:xfrm>
                     <a:prstGeom prst="rect">
                       <a:avLst/>
@@ -806,35 +686,895 @@
         </w:drawing>
       </w:r>
     </w:p>
-    <w:p>
-      <w:pPr>
-        <w:rPr>
-          <w:rFonts w:ascii="Times New Roman" w:hAnsi="Times New Roman" w:cs="Times New Roman"/>
-          <w:b/>
-          <w:bCs/>
-          <w:sz w:val="40"/>
-          <w:szCs w:val="40"/>
-        </w:rPr>
-      </w:pPr>
-    </w:p>
-    <w:p>
-      <w:pPr>
-        <w:rPr>
-          <w:rFonts w:ascii="Times New Roman" w:hAnsi="Times New Roman" w:cs="Times New Roman"/>
-          <w:b/>
-          <w:bCs/>
-          <w:sz w:val="40"/>
-          <w:szCs w:val="40"/>
-        </w:rPr>
-      </w:pPr>
-      <w:r>
-        <w:rPr>
-          <w:rFonts w:ascii="Times New Roman" w:hAnsi="Times New Roman" w:cs="Times New Roman"/>
-          <w:b/>
-          <w:bCs/>
-          <w:sz w:val="40"/>
-          <w:szCs w:val="40"/>
-        </w:rPr>
+    <w:p/>
+    <w:p>
+      <w:pPr>
+        <w:pStyle w:val="Heading4"/>
+        <w:numPr>
+          <w:ilvl w:val="0"/>
+          <w:numId w:val="4"/>
+        </w:numPr>
+        <w:shd w:val="clear" w:color="auto" w:fill="FFFFFF"/>
+        <w:spacing w:before="240"/>
+        <w:rPr>
+          <w:rFonts w:ascii="Helvetica" w:hAnsi="Helvetica" w:cs="Helvetica"/>
+          <w:b/>
+          <w:bCs/>
+          <w:color w:val="000000"/>
+          <w:sz w:val="28"/>
+          <w:szCs w:val="28"/>
+        </w:rPr>
+      </w:pPr>
+      <w:r>
+        <w:rPr>
+          <w:rFonts w:ascii="Helvetica" w:hAnsi="Helvetica" w:cs="Helvetica"/>
+          <w:b/>
+          <w:bCs/>
+          <w:color w:val="000000"/>
+          <w:sz w:val="28"/>
+          <w:szCs w:val="28"/>
+        </w:rPr>
+        <w:t>Weighted Average Filter</w:t>
+      </w:r>
+    </w:p>
+    <w:p>
+      <w:pPr>
+        <w:rPr>
+          <w:rFonts w:ascii="Times New Roman" w:hAnsi="Times New Roman" w:cs="Times New Roman"/>
+          <w:b/>
+          <w:bCs/>
+          <w:sz w:val="40"/>
+          <w:szCs w:val="40"/>
+        </w:rPr>
+      </w:pPr>
+      <w:r>
+        <w:rPr>
+          <w:rFonts w:ascii="Times New Roman" w:hAnsi="Times New Roman" w:cs="Times New Roman"/>
+          <w:b/>
+          <w:bCs/>
+          <w:noProof/>
+          <w:sz w:val="40"/>
+          <w:szCs w:val="40"/>
+        </w:rPr>
+        <w:drawing>
+          <wp:inline distT="0" distB="0" distL="0" distR="0" wp14:anchorId="7EBBFAA8" wp14:editId="074C1FDB">
+            <wp:extent cx="5943600" cy="3324225"/>
+            <wp:effectExtent l="0" t="0" r="0" b="9525"/>
+            <wp:docPr id="12" name="Picture 12"/>
+            <wp:cNvGraphicFramePr>
+              <a:graphicFrameLocks xmlns:a="http://schemas.openxmlformats.org/drawingml/2006/main" noChangeAspect="1"/>
+            </wp:cNvGraphicFramePr>
+            <a:graphic xmlns:a="http://schemas.openxmlformats.org/drawingml/2006/main">
+              <a:graphicData uri="http://schemas.openxmlformats.org/drawingml/2006/picture">
+                <pic:pic xmlns:pic="http://schemas.openxmlformats.org/drawingml/2006/picture">
+                  <pic:nvPicPr>
+                    <pic:cNvPr id="0" name="Picture 4"/>
+                    <pic:cNvPicPr>
+                      <a:picLocks noChangeAspect="1" noChangeArrowheads="1"/>
+                    </pic:cNvPicPr>
+                  </pic:nvPicPr>
+                  <pic:blipFill>
+                    <a:blip r:embed="rId7">
+                      <a:extLst>
+                        <a:ext uri="{28A0092B-C50C-407E-A947-70E740481C1C}">
+                          <a14:useLocalDpi xmlns:a14="http://schemas.microsoft.com/office/drawing/2010/main" val="0"/>
+                        </a:ext>
+                      </a:extLst>
+                    </a:blip>
+                    <a:srcRect/>
+                    <a:stretch>
+                      <a:fillRect/>
+                    </a:stretch>
+                  </pic:blipFill>
+                  <pic:spPr bwMode="auto">
+                    <a:xfrm>
+                      <a:off x="0" y="0"/>
+                      <a:ext cx="5943600" cy="3324225"/>
+                    </a:xfrm>
+                    <a:prstGeom prst="rect">
+                      <a:avLst/>
+                    </a:prstGeom>
+                    <a:noFill/>
+                    <a:ln>
+                      <a:noFill/>
+                    </a:ln>
+                  </pic:spPr>
+                </pic:pic>
+              </a:graphicData>
+            </a:graphic>
+          </wp:inline>
+        </w:drawing>
+      </w:r>
+    </w:p>
+    <w:p>
+      <w:pPr>
+        <w:pStyle w:val="Heading4"/>
+        <w:numPr>
+          <w:ilvl w:val="0"/>
+          <w:numId w:val="4"/>
+        </w:numPr>
+        <w:shd w:val="clear" w:color="auto" w:fill="FFFFFF"/>
+        <w:spacing w:before="240"/>
+        <w:rPr>
+          <w:rFonts w:ascii="Helvetica" w:hAnsi="Helvetica" w:cs="Helvetica"/>
+          <w:b/>
+          <w:bCs/>
+          <w:color w:val="000000"/>
+          <w:sz w:val="28"/>
+          <w:szCs w:val="28"/>
+        </w:rPr>
+      </w:pPr>
+      <w:r>
+        <w:rPr>
+          <w:rFonts w:ascii="Helvetica" w:hAnsi="Helvetica" w:cs="Helvetica"/>
+          <w:b/>
+          <w:bCs/>
+          <w:color w:val="000000"/>
+          <w:sz w:val="28"/>
+          <w:szCs w:val="28"/>
+        </w:rPr>
+        <w:lastRenderedPageBreak/>
+        <w:t>Gaussian Blurring</w:t>
+      </w:r>
+    </w:p>
+    <w:p>
+      <w:r>
+        <w:rPr>
+          <w:noProof/>
+        </w:rPr>
+        <w:drawing>
+          <wp:inline distT="0" distB="0" distL="0" distR="0" wp14:anchorId="22C8CF7E" wp14:editId="550E2695">
+            <wp:extent cx="5943600" cy="3324225"/>
+            <wp:effectExtent l="0" t="0" r="0" b="9525"/>
+            <wp:docPr id="13" name="Picture 13"/>
+            <wp:cNvGraphicFramePr>
+              <a:graphicFrameLocks xmlns:a="http://schemas.openxmlformats.org/drawingml/2006/main" noChangeAspect="1"/>
+            </wp:cNvGraphicFramePr>
+            <a:graphic xmlns:a="http://schemas.openxmlformats.org/drawingml/2006/main">
+              <a:graphicData uri="http://schemas.openxmlformats.org/drawingml/2006/picture">
+                <pic:pic xmlns:pic="http://schemas.openxmlformats.org/drawingml/2006/picture">
+                  <pic:nvPicPr>
+                    <pic:cNvPr id="0" name="Picture 5"/>
+                    <pic:cNvPicPr>
+                      <a:picLocks noChangeAspect="1" noChangeArrowheads="1"/>
+                    </pic:cNvPicPr>
+                  </pic:nvPicPr>
+                  <pic:blipFill>
+                    <a:blip r:embed="rId8">
+                      <a:extLst>
+                        <a:ext uri="{28A0092B-C50C-407E-A947-70E740481C1C}">
+                          <a14:useLocalDpi xmlns:a14="http://schemas.microsoft.com/office/drawing/2010/main" val="0"/>
+                        </a:ext>
+                      </a:extLst>
+                    </a:blip>
+                    <a:srcRect/>
+                    <a:stretch>
+                      <a:fillRect/>
+                    </a:stretch>
+                  </pic:blipFill>
+                  <pic:spPr bwMode="auto">
+                    <a:xfrm>
+                      <a:off x="0" y="0"/>
+                      <a:ext cx="5943600" cy="3324225"/>
+                    </a:xfrm>
+                    <a:prstGeom prst="rect">
+                      <a:avLst/>
+                    </a:prstGeom>
+                    <a:noFill/>
+                    <a:ln>
+                      <a:noFill/>
+                    </a:ln>
+                  </pic:spPr>
+                </pic:pic>
+              </a:graphicData>
+            </a:graphic>
+          </wp:inline>
+        </w:drawing>
+      </w:r>
+    </w:p>
+    <w:p>
+      <w:pPr>
+        <w:pStyle w:val="Heading4"/>
+        <w:numPr>
+          <w:ilvl w:val="0"/>
+          <w:numId w:val="4"/>
+        </w:numPr>
+        <w:shd w:val="clear" w:color="auto" w:fill="FFFFFF"/>
+        <w:spacing w:before="240"/>
+        <w:rPr>
+          <w:rFonts w:ascii="Helvetica" w:hAnsi="Helvetica" w:cs="Helvetica"/>
+          <w:b/>
+          <w:bCs/>
+          <w:color w:val="000000"/>
+          <w:sz w:val="28"/>
+          <w:szCs w:val="28"/>
+        </w:rPr>
+      </w:pPr>
+      <w:r>
+        <w:rPr>
+          <w:rFonts w:ascii="Helvetica" w:hAnsi="Helvetica" w:cs="Helvetica"/>
+          <w:b/>
+          <w:bCs/>
+          <w:color w:val="000000"/>
+          <w:sz w:val="28"/>
+          <w:szCs w:val="28"/>
+        </w:rPr>
+        <w:t>Median</w:t>
+      </w:r>
+      <w:r>
+        <w:rPr>
+          <w:rFonts w:ascii="Helvetica" w:hAnsi="Helvetica" w:cs="Helvetica"/>
+          <w:b/>
+          <w:bCs/>
+          <w:color w:val="000000"/>
+          <w:sz w:val="28"/>
+          <w:szCs w:val="28"/>
+        </w:rPr>
+        <w:t xml:space="preserve"> Filter</w:t>
+      </w:r>
+    </w:p>
+    <w:p>
+      <w:pPr>
+        <w:rPr>
+          <w:rFonts w:ascii="Times New Roman" w:hAnsi="Times New Roman" w:cs="Times New Roman"/>
+          <w:b/>
+          <w:bCs/>
+          <w:sz w:val="40"/>
+          <w:szCs w:val="40"/>
+        </w:rPr>
+      </w:pPr>
+      <w:r>
+        <w:rPr>
+          <w:rFonts w:ascii="Times New Roman" w:hAnsi="Times New Roman" w:cs="Times New Roman"/>
+          <w:b/>
+          <w:bCs/>
+          <w:noProof/>
+          <w:sz w:val="40"/>
+          <w:szCs w:val="40"/>
+        </w:rPr>
+        <w:drawing>
+          <wp:inline distT="0" distB="0" distL="0" distR="0" wp14:anchorId="2116AF6D" wp14:editId="470FCCD6">
+            <wp:extent cx="5943600" cy="3324225"/>
+            <wp:effectExtent l="0" t="0" r="0" b="9525"/>
+            <wp:docPr id="15" name="Picture 15"/>
+            <wp:cNvGraphicFramePr>
+              <a:graphicFrameLocks xmlns:a="http://schemas.openxmlformats.org/drawingml/2006/main" noChangeAspect="1"/>
+            </wp:cNvGraphicFramePr>
+            <a:graphic xmlns:a="http://schemas.openxmlformats.org/drawingml/2006/main">
+              <a:graphicData uri="http://schemas.openxmlformats.org/drawingml/2006/picture">
+                <pic:pic xmlns:pic="http://schemas.openxmlformats.org/drawingml/2006/picture">
+                  <pic:nvPicPr>
+                    <pic:cNvPr id="0" name="Picture 7"/>
+                    <pic:cNvPicPr>
+                      <a:picLocks noChangeAspect="1" noChangeArrowheads="1"/>
+                    </pic:cNvPicPr>
+                  </pic:nvPicPr>
+                  <pic:blipFill>
+                    <a:blip r:embed="rId9">
+                      <a:extLst>
+                        <a:ext uri="{28A0092B-C50C-407E-A947-70E740481C1C}">
+                          <a14:useLocalDpi xmlns:a14="http://schemas.microsoft.com/office/drawing/2010/main" val="0"/>
+                        </a:ext>
+                      </a:extLst>
+                    </a:blip>
+                    <a:srcRect/>
+                    <a:stretch>
+                      <a:fillRect/>
+                    </a:stretch>
+                  </pic:blipFill>
+                  <pic:spPr bwMode="auto">
+                    <a:xfrm>
+                      <a:off x="0" y="0"/>
+                      <a:ext cx="5943600" cy="3324225"/>
+                    </a:xfrm>
+                    <a:prstGeom prst="rect">
+                      <a:avLst/>
+                    </a:prstGeom>
+                    <a:noFill/>
+                    <a:ln>
+                      <a:noFill/>
+                    </a:ln>
+                  </pic:spPr>
+                </pic:pic>
+              </a:graphicData>
+            </a:graphic>
+          </wp:inline>
+        </w:drawing>
+      </w:r>
+    </w:p>
+    <w:p>
+      <w:pPr>
+        <w:pStyle w:val="Heading4"/>
+        <w:numPr>
+          <w:ilvl w:val="0"/>
+          <w:numId w:val="4"/>
+        </w:numPr>
+        <w:shd w:val="clear" w:color="auto" w:fill="FFFFFF"/>
+        <w:spacing w:before="240"/>
+        <w:rPr>
+          <w:rFonts w:ascii="Helvetica" w:hAnsi="Helvetica" w:cs="Helvetica"/>
+          <w:b/>
+          <w:bCs/>
+          <w:color w:val="000000"/>
+          <w:sz w:val="28"/>
+          <w:szCs w:val="28"/>
+        </w:rPr>
+      </w:pPr>
+      <w:r>
+        <w:rPr>
+          <w:rFonts w:ascii="Helvetica" w:hAnsi="Helvetica" w:cs="Helvetica"/>
+          <w:b/>
+          <w:bCs/>
+          <w:color w:val="000000"/>
+          <w:sz w:val="28"/>
+          <w:szCs w:val="28"/>
+        </w:rPr>
+        <w:lastRenderedPageBreak/>
+        <w:t>Image Sharpening</w:t>
+      </w:r>
+    </w:p>
+    <w:p>
+      <w:r>
+        <w:rPr>
+          <w:noProof/>
+        </w:rPr>
+        <w:drawing>
+          <wp:inline distT="0" distB="0" distL="0" distR="0" wp14:anchorId="6570F5DF" wp14:editId="474B0E34">
+            <wp:extent cx="5943600" cy="3324225"/>
+            <wp:effectExtent l="0" t="0" r="0" b="9525"/>
+            <wp:docPr id="16" name="Picture 16"/>
+            <wp:cNvGraphicFramePr>
+              <a:graphicFrameLocks xmlns:a="http://schemas.openxmlformats.org/drawingml/2006/main" noChangeAspect="1"/>
+            </wp:cNvGraphicFramePr>
+            <a:graphic xmlns:a="http://schemas.openxmlformats.org/drawingml/2006/main">
+              <a:graphicData uri="http://schemas.openxmlformats.org/drawingml/2006/picture">
+                <pic:pic xmlns:pic="http://schemas.openxmlformats.org/drawingml/2006/picture">
+                  <pic:nvPicPr>
+                    <pic:cNvPr id="0" name="Picture 8"/>
+                    <pic:cNvPicPr>
+                      <a:picLocks noChangeAspect="1" noChangeArrowheads="1"/>
+                    </pic:cNvPicPr>
+                  </pic:nvPicPr>
+                  <pic:blipFill>
+                    <a:blip r:embed="rId10">
+                      <a:extLst>
+                        <a:ext uri="{28A0092B-C50C-407E-A947-70E740481C1C}">
+                          <a14:useLocalDpi xmlns:a14="http://schemas.microsoft.com/office/drawing/2010/main" val="0"/>
+                        </a:ext>
+                      </a:extLst>
+                    </a:blip>
+                    <a:srcRect/>
+                    <a:stretch>
+                      <a:fillRect/>
+                    </a:stretch>
+                  </pic:blipFill>
+                  <pic:spPr bwMode="auto">
+                    <a:xfrm>
+                      <a:off x="0" y="0"/>
+                      <a:ext cx="5943600" cy="3324225"/>
+                    </a:xfrm>
+                    <a:prstGeom prst="rect">
+                      <a:avLst/>
+                    </a:prstGeom>
+                    <a:noFill/>
+                    <a:ln>
+                      <a:noFill/>
+                    </a:ln>
+                  </pic:spPr>
+                </pic:pic>
+              </a:graphicData>
+            </a:graphic>
+          </wp:inline>
+        </w:drawing>
+      </w:r>
+    </w:p>
+    <w:p>
+      <w:pPr>
+        <w:pStyle w:val="Heading4"/>
+        <w:numPr>
+          <w:ilvl w:val="0"/>
+          <w:numId w:val="4"/>
+        </w:numPr>
+        <w:shd w:val="clear" w:color="auto" w:fill="FFFFFF"/>
+        <w:spacing w:before="240"/>
+        <w:rPr>
+          <w:rFonts w:ascii="Helvetica" w:hAnsi="Helvetica" w:cs="Helvetica"/>
+          <w:b/>
+          <w:bCs/>
+          <w:color w:val="000000"/>
+          <w:sz w:val="28"/>
+          <w:szCs w:val="28"/>
+        </w:rPr>
+      </w:pPr>
+      <w:r>
+        <w:rPr>
+          <w:rFonts w:ascii="Helvetica" w:hAnsi="Helvetica" w:cs="Helvetica"/>
+          <w:b/>
+          <w:bCs/>
+          <w:color w:val="000000"/>
+          <w:sz w:val="28"/>
+          <w:szCs w:val="28"/>
+        </w:rPr>
+        <w:t>Roberts</w:t>
+      </w:r>
+      <w:r>
+        <w:rPr>
+          <w:rFonts w:ascii="Helvetica" w:hAnsi="Helvetica" w:cs="Helvetica"/>
+          <w:b/>
+          <w:bCs/>
+          <w:color w:val="000000"/>
+          <w:sz w:val="28"/>
+          <w:szCs w:val="28"/>
+        </w:rPr>
+        <w:t xml:space="preserve"> Filter</w:t>
+      </w:r>
+    </w:p>
+    <w:p>
+      <w:pPr>
+        <w:rPr>
+          <w:rFonts w:ascii="Times New Roman" w:hAnsi="Times New Roman" w:cs="Times New Roman"/>
+          <w:b/>
+          <w:bCs/>
+          <w:sz w:val="40"/>
+          <w:szCs w:val="40"/>
+        </w:rPr>
+      </w:pPr>
+      <w:r>
+        <w:rPr>
+          <w:rFonts w:ascii="Times New Roman" w:hAnsi="Times New Roman" w:cs="Times New Roman"/>
+          <w:b/>
+          <w:bCs/>
+          <w:sz w:val="40"/>
+          <w:szCs w:val="40"/>
+        </w:rPr>
+        <w:drawing>
+          <wp:inline distT="0" distB="0" distL="0" distR="0" wp14:anchorId="53480C2A" wp14:editId="2FD04B81">
+            <wp:extent cx="5943600" cy="3332480"/>
+            <wp:effectExtent l="0" t="0" r="0" b="1270"/>
+            <wp:docPr id="18" name="Picture 18"/>
+            <wp:cNvGraphicFramePr>
+              <a:graphicFrameLocks xmlns:a="http://schemas.openxmlformats.org/drawingml/2006/main" noChangeAspect="1"/>
+            </wp:cNvGraphicFramePr>
+            <a:graphic xmlns:a="http://schemas.openxmlformats.org/drawingml/2006/main">
+              <a:graphicData uri="http://schemas.openxmlformats.org/drawingml/2006/picture">
+                <pic:pic xmlns:pic="http://schemas.openxmlformats.org/drawingml/2006/picture">
+                  <pic:nvPicPr>
+                    <pic:cNvPr id="1" name=""/>
+                    <pic:cNvPicPr/>
+                  </pic:nvPicPr>
+                  <pic:blipFill>
+                    <a:blip r:embed="rId11"/>
+                    <a:stretch>
+                      <a:fillRect/>
+                    </a:stretch>
+                  </pic:blipFill>
+                  <pic:spPr>
+                    <a:xfrm>
+                      <a:off x="0" y="0"/>
+                      <a:ext cx="5943600" cy="3332480"/>
+                    </a:xfrm>
+                    <a:prstGeom prst="rect">
+                      <a:avLst/>
+                    </a:prstGeom>
+                  </pic:spPr>
+                </pic:pic>
+              </a:graphicData>
+            </a:graphic>
+          </wp:inline>
+        </w:drawing>
+      </w:r>
+    </w:p>
+    <w:p>
+      <w:pPr>
+        <w:pStyle w:val="Heading4"/>
+        <w:numPr>
+          <w:ilvl w:val="0"/>
+          <w:numId w:val="4"/>
+        </w:numPr>
+        <w:shd w:val="clear" w:color="auto" w:fill="FFFFFF"/>
+        <w:spacing w:before="240"/>
+        <w:rPr>
+          <w:rFonts w:ascii="Helvetica" w:hAnsi="Helvetica" w:cs="Helvetica"/>
+          <w:b/>
+          <w:bCs/>
+          <w:color w:val="000000"/>
+          <w:sz w:val="28"/>
+          <w:szCs w:val="28"/>
+        </w:rPr>
+      </w:pPr>
+      <w:r>
+        <w:rPr>
+          <w:rFonts w:ascii="Helvetica" w:hAnsi="Helvetica" w:cs="Helvetica"/>
+          <w:b/>
+          <w:bCs/>
+          <w:color w:val="000000"/>
+          <w:sz w:val="28"/>
+          <w:szCs w:val="28"/>
+        </w:rPr>
+        <w:lastRenderedPageBreak/>
+        <w:t>Sobel</w:t>
+      </w:r>
+      <w:r>
+        <w:rPr>
+          <w:rFonts w:ascii="Helvetica" w:hAnsi="Helvetica" w:cs="Helvetica"/>
+          <w:b/>
+          <w:bCs/>
+          <w:color w:val="000000"/>
+          <w:sz w:val="28"/>
+          <w:szCs w:val="28"/>
+        </w:rPr>
+        <w:t xml:space="preserve"> Filter</w:t>
+      </w:r>
+    </w:p>
+    <w:p>
+      <w:pPr>
+        <w:rPr>
+          <w:rFonts w:ascii="Times New Roman" w:hAnsi="Times New Roman" w:cs="Times New Roman"/>
+          <w:b/>
+          <w:bCs/>
+          <w:sz w:val="40"/>
+          <w:szCs w:val="40"/>
+        </w:rPr>
+      </w:pPr>
+      <w:r>
+        <w:rPr>
+          <w:rFonts w:ascii="Times New Roman" w:hAnsi="Times New Roman" w:cs="Times New Roman"/>
+          <w:b/>
+          <w:bCs/>
+          <w:sz w:val="40"/>
+          <w:szCs w:val="40"/>
+        </w:rPr>
+        <w:drawing>
+          <wp:inline distT="0" distB="0" distL="0" distR="0" wp14:anchorId="6DF427A8" wp14:editId="06E475BF">
+            <wp:extent cx="5943600" cy="3325495"/>
+            <wp:effectExtent l="0" t="0" r="0" b="8255"/>
+            <wp:docPr id="19" name="Picture 19"/>
+            <wp:cNvGraphicFramePr>
+              <a:graphicFrameLocks xmlns:a="http://schemas.openxmlformats.org/drawingml/2006/main" noChangeAspect="1"/>
+            </wp:cNvGraphicFramePr>
+            <a:graphic xmlns:a="http://schemas.openxmlformats.org/drawingml/2006/main">
+              <a:graphicData uri="http://schemas.openxmlformats.org/drawingml/2006/picture">
+                <pic:pic xmlns:pic="http://schemas.openxmlformats.org/drawingml/2006/picture">
+                  <pic:nvPicPr>
+                    <pic:cNvPr id="1" name=""/>
+                    <pic:cNvPicPr/>
+                  </pic:nvPicPr>
+                  <pic:blipFill>
+                    <a:blip r:embed="rId12"/>
+                    <a:stretch>
+                      <a:fillRect/>
+                    </a:stretch>
+                  </pic:blipFill>
+                  <pic:spPr>
+                    <a:xfrm>
+                      <a:off x="0" y="0"/>
+                      <a:ext cx="5943600" cy="3325495"/>
+                    </a:xfrm>
+                    <a:prstGeom prst="rect">
+                      <a:avLst/>
+                    </a:prstGeom>
+                  </pic:spPr>
+                </pic:pic>
+              </a:graphicData>
+            </a:graphic>
+          </wp:inline>
+        </w:drawing>
+      </w:r>
+    </w:p>
+    <w:p>
+      <w:pPr>
+        <w:pStyle w:val="Heading4"/>
+        <w:numPr>
+          <w:ilvl w:val="0"/>
+          <w:numId w:val="4"/>
+        </w:numPr>
+        <w:shd w:val="clear" w:color="auto" w:fill="FFFFFF"/>
+        <w:spacing w:before="240"/>
+        <w:rPr>
+          <w:rFonts w:ascii="Helvetica" w:hAnsi="Helvetica" w:cs="Helvetica"/>
+          <w:b/>
+          <w:bCs/>
+          <w:color w:val="000000"/>
+          <w:sz w:val="28"/>
+          <w:szCs w:val="28"/>
+        </w:rPr>
+      </w:pPr>
+      <w:r>
+        <w:rPr>
+          <w:rFonts w:ascii="Helvetica" w:hAnsi="Helvetica" w:cs="Helvetica"/>
+          <w:b/>
+          <w:bCs/>
+          <w:color w:val="000000"/>
+          <w:sz w:val="28"/>
+          <w:szCs w:val="28"/>
+        </w:rPr>
+        <w:t>Gamma Transform</w:t>
+      </w:r>
+    </w:p>
+    <w:p>
+      <w:r>
+        <w:rPr>
+          <w:noProof/>
+        </w:rPr>
+        <w:drawing>
+          <wp:inline distT="0" distB="0" distL="0" distR="0" wp14:anchorId="470A4BF3" wp14:editId="3FFDB7FB">
+            <wp:extent cx="5943600" cy="3324225"/>
+            <wp:effectExtent l="0" t="0" r="0" b="9525"/>
+            <wp:docPr id="20" name="Picture 20"/>
+            <wp:cNvGraphicFramePr>
+              <a:graphicFrameLocks xmlns:a="http://schemas.openxmlformats.org/drawingml/2006/main" noChangeAspect="1"/>
+            </wp:cNvGraphicFramePr>
+            <a:graphic xmlns:a="http://schemas.openxmlformats.org/drawingml/2006/main">
+              <a:graphicData uri="http://schemas.openxmlformats.org/drawingml/2006/picture">
+                <pic:pic xmlns:pic="http://schemas.openxmlformats.org/drawingml/2006/picture">
+                  <pic:nvPicPr>
+                    <pic:cNvPr id="0" name="Picture 10"/>
+                    <pic:cNvPicPr>
+                      <a:picLocks noChangeAspect="1" noChangeArrowheads="1"/>
+                    </pic:cNvPicPr>
+                  </pic:nvPicPr>
+                  <pic:blipFill>
+                    <a:blip r:embed="rId13">
+                      <a:extLst>
+                        <a:ext uri="{28A0092B-C50C-407E-A947-70E740481C1C}">
+                          <a14:useLocalDpi xmlns:a14="http://schemas.microsoft.com/office/drawing/2010/main" val="0"/>
+                        </a:ext>
+                      </a:extLst>
+                    </a:blip>
+                    <a:srcRect/>
+                    <a:stretch>
+                      <a:fillRect/>
+                    </a:stretch>
+                  </pic:blipFill>
+                  <pic:spPr bwMode="auto">
+                    <a:xfrm>
+                      <a:off x="0" y="0"/>
+                      <a:ext cx="5943600" cy="3324225"/>
+                    </a:xfrm>
+                    <a:prstGeom prst="rect">
+                      <a:avLst/>
+                    </a:prstGeom>
+                    <a:noFill/>
+                    <a:ln>
+                      <a:noFill/>
+                    </a:ln>
+                  </pic:spPr>
+                </pic:pic>
+              </a:graphicData>
+            </a:graphic>
+          </wp:inline>
+        </w:drawing>
+      </w:r>
+    </w:p>
+    <w:p>
+      <w:pPr>
+        <w:pStyle w:val="Heading4"/>
+        <w:numPr>
+          <w:ilvl w:val="0"/>
+          <w:numId w:val="4"/>
+        </w:numPr>
+        <w:shd w:val="clear" w:color="auto" w:fill="FFFFFF"/>
+        <w:spacing w:before="240"/>
+        <w:rPr>
+          <w:rFonts w:ascii="Helvetica" w:hAnsi="Helvetica" w:cs="Helvetica"/>
+          <w:b/>
+          <w:bCs/>
+          <w:color w:val="000000"/>
+          <w:sz w:val="28"/>
+          <w:szCs w:val="28"/>
+        </w:rPr>
+      </w:pPr>
+      <w:r>
+        <w:rPr>
+          <w:rFonts w:ascii="Helvetica" w:hAnsi="Helvetica" w:cs="Helvetica"/>
+          <w:b/>
+          <w:bCs/>
+          <w:color w:val="000000"/>
+          <w:sz w:val="28"/>
+          <w:szCs w:val="28"/>
+        </w:rPr>
+        <w:lastRenderedPageBreak/>
+        <w:t>Log Transform</w:t>
+      </w:r>
+    </w:p>
+    <w:p>
+      <w:r>
+        <w:rPr>
+          <w:noProof/>
+        </w:rPr>
+        <w:drawing>
+          <wp:inline distT="0" distB="0" distL="0" distR="0" wp14:anchorId="1BF65F7B" wp14:editId="34436ED7">
+            <wp:extent cx="5943600" cy="3324225"/>
+            <wp:effectExtent l="0" t="0" r="0" b="9525"/>
+            <wp:docPr id="21" name="Picture 21"/>
+            <wp:cNvGraphicFramePr>
+              <a:graphicFrameLocks xmlns:a="http://schemas.openxmlformats.org/drawingml/2006/main" noChangeAspect="1"/>
+            </wp:cNvGraphicFramePr>
+            <a:graphic xmlns:a="http://schemas.openxmlformats.org/drawingml/2006/main">
+              <a:graphicData uri="http://schemas.openxmlformats.org/drawingml/2006/picture">
+                <pic:pic xmlns:pic="http://schemas.openxmlformats.org/drawingml/2006/picture">
+                  <pic:nvPicPr>
+                    <pic:cNvPr id="0" name="Picture 11"/>
+                    <pic:cNvPicPr>
+                      <a:picLocks noChangeAspect="1" noChangeArrowheads="1"/>
+                    </pic:cNvPicPr>
+                  </pic:nvPicPr>
+                  <pic:blipFill>
+                    <a:blip r:embed="rId14">
+                      <a:extLst>
+                        <a:ext uri="{28A0092B-C50C-407E-A947-70E740481C1C}">
+                          <a14:useLocalDpi xmlns:a14="http://schemas.microsoft.com/office/drawing/2010/main" val="0"/>
+                        </a:ext>
+                      </a:extLst>
+                    </a:blip>
+                    <a:srcRect/>
+                    <a:stretch>
+                      <a:fillRect/>
+                    </a:stretch>
+                  </pic:blipFill>
+                  <pic:spPr bwMode="auto">
+                    <a:xfrm>
+                      <a:off x="0" y="0"/>
+                      <a:ext cx="5943600" cy="3324225"/>
+                    </a:xfrm>
+                    <a:prstGeom prst="rect">
+                      <a:avLst/>
+                    </a:prstGeom>
+                    <a:noFill/>
+                    <a:ln>
+                      <a:noFill/>
+                    </a:ln>
+                  </pic:spPr>
+                </pic:pic>
+              </a:graphicData>
+            </a:graphic>
+          </wp:inline>
+        </w:drawing>
+      </w:r>
+    </w:p>
+    <w:p>
+      <w:pPr>
+        <w:rPr>
+          <w:rFonts w:ascii="Times New Roman" w:hAnsi="Times New Roman" w:cs="Times New Roman"/>
+          <w:b/>
+          <w:bCs/>
+          <w:sz w:val="40"/>
+          <w:szCs w:val="40"/>
+        </w:rPr>
+      </w:pPr>
+    </w:p>
+    <w:p>
+      <w:pPr>
+        <w:rPr>
+          <w:rFonts w:ascii="Times New Roman" w:hAnsi="Times New Roman" w:cs="Times New Roman"/>
+          <w:b/>
+          <w:bCs/>
+          <w:sz w:val="40"/>
+          <w:szCs w:val="40"/>
+        </w:rPr>
+      </w:pPr>
+      <w:r>
+        <w:rPr>
+          <w:rFonts w:ascii="Times New Roman" w:hAnsi="Times New Roman" w:cs="Times New Roman"/>
+          <w:b/>
+          <w:bCs/>
+          <w:sz w:val="40"/>
+          <w:szCs w:val="40"/>
+        </w:rPr>
+        <w:t>Frequency Domain:</w:t>
+      </w:r>
+    </w:p>
+    <w:p>
+      <w:pPr>
+        <w:pStyle w:val="ListParagraph"/>
+        <w:numPr>
+          <w:ilvl w:val="0"/>
+          <w:numId w:val="5"/>
+        </w:numPr>
+        <w:rPr>
+          <w:rFonts w:ascii="Times New Roman" w:hAnsi="Times New Roman" w:cs="Times New Roman"/>
+          <w:b/>
+          <w:bCs/>
+          <w:sz w:val="40"/>
+          <w:szCs w:val="40"/>
+        </w:rPr>
+      </w:pPr>
+      <w:r>
+        <w:rPr>
+          <w:noProof/>
+        </w:rPr>
+        <w:drawing>
+          <wp:anchor distT="0" distB="0" distL="114300" distR="114300" simplePos="0" relativeHeight="251658240" behindDoc="0" locked="0" layoutInCell="1" allowOverlap="1" wp14:anchorId="02EF411B" wp14:editId="49DE1CA9">
+            <wp:simplePos x="0" y="0"/>
+            <wp:positionH relativeFrom="column">
+              <wp:posOffset>9525</wp:posOffset>
+            </wp:positionH>
+            <wp:positionV relativeFrom="paragraph">
+              <wp:posOffset>419100</wp:posOffset>
+            </wp:positionV>
+            <wp:extent cx="5934075" cy="3267075"/>
+            <wp:effectExtent l="0" t="0" r="9525" b="9525"/>
+            <wp:wrapTopAndBottom/>
+            <wp:docPr id="3" name="Picture 3"/>
+            <wp:cNvGraphicFramePr>
+              <a:graphicFrameLocks xmlns:a="http://schemas.openxmlformats.org/drawingml/2006/main" noChangeAspect="1"/>
+            </wp:cNvGraphicFramePr>
+            <a:graphic xmlns:a="http://schemas.openxmlformats.org/drawingml/2006/main">
+              <a:graphicData uri="http://schemas.openxmlformats.org/drawingml/2006/picture">
+                <pic:pic xmlns:pic="http://schemas.openxmlformats.org/drawingml/2006/picture">
+                  <pic:nvPicPr>
+                    <pic:cNvPr id="0" name="Picture 3"/>
+                    <pic:cNvPicPr>
+                      <a:picLocks noChangeAspect="1" noChangeArrowheads="1"/>
+                    </pic:cNvPicPr>
+                  </pic:nvPicPr>
+                  <pic:blipFill>
+                    <a:blip r:embed="rId15">
+                      <a:extLst>
+                        <a:ext uri="{28A0092B-C50C-407E-A947-70E740481C1C}">
+                          <a14:useLocalDpi xmlns:a14="http://schemas.microsoft.com/office/drawing/2010/main" val="0"/>
+                        </a:ext>
+                      </a:extLst>
+                    </a:blip>
+                    <a:srcRect/>
+                    <a:stretch>
+                      <a:fillRect/>
+                    </a:stretch>
+                  </pic:blipFill>
+                  <pic:spPr bwMode="auto">
+                    <a:xfrm>
+                      <a:off x="0" y="0"/>
+                      <a:ext cx="5934075" cy="3267075"/>
+                    </a:xfrm>
+                    <a:prstGeom prst="rect">
+                      <a:avLst/>
+                    </a:prstGeom>
+                    <a:noFill/>
+                    <a:ln>
+                      <a:noFill/>
+                    </a:ln>
+                  </pic:spPr>
+                </pic:pic>
+              </a:graphicData>
+            </a:graphic>
+          </wp:anchor>
+        </w:drawing>
+      </w:r>
+      <w:r>
+        <w:rPr>
+          <w:rFonts w:ascii="Times New Roman" w:hAnsi="Times New Roman" w:cs="Times New Roman"/>
+          <w:b/>
+          <w:bCs/>
+          <w:sz w:val="40"/>
+          <w:szCs w:val="40"/>
+        </w:rPr>
+        <w:t>Image After Applying Noise:</w:t>
+      </w:r>
+    </w:p>
+    <w:p>
+      <w:pPr>
+        <w:pStyle w:val="ListParagraph"/>
+        <w:numPr>
+          <w:ilvl w:val="0"/>
+          <w:numId w:val="6"/>
+        </w:numPr>
+        <w:rPr>
+          <w:rFonts w:ascii="Times New Roman" w:hAnsi="Times New Roman" w:cs="Times New Roman"/>
+          <w:b/>
+          <w:bCs/>
+          <w:sz w:val="40"/>
+          <w:szCs w:val="40"/>
+        </w:rPr>
+      </w:pPr>
+      <w:r>
+        <w:rPr>
+          <w:rFonts w:ascii="Times New Roman" w:hAnsi="Times New Roman" w:cs="Times New Roman"/>
+          <w:b/>
+          <w:bCs/>
+          <w:sz w:val="40"/>
+          <w:szCs w:val="40"/>
+        </w:rPr>
+        <w:lastRenderedPageBreak/>
         <w:t>Low Pass Filter</w:t>
       </w:r>
       <w:r>
@@ -867,7 +1607,6 @@
           <w:sz w:val="40"/>
           <w:szCs w:val="40"/>
         </w:rPr>
-        <w:lastRenderedPageBreak/>
         <w:drawing>
           <wp:inline distT="0" distB="0" distL="0" distR="0" wp14:anchorId="31DDA47B" wp14:editId="5D1C2EF4">
             <wp:extent cx="5920468" cy="3257550"/>
@@ -886,7 +1625,7 @@
                     </pic:cNvPicPr>
                   </pic:nvPicPr>
                   <pic:blipFill>
-                    <a:blip r:embed="rId7">
+                    <a:blip r:embed="rId16">
                       <a:extLst>
                         <a:ext uri="{28A0092B-C50C-407E-A947-70E740481C1C}">
                           <a14:useLocalDpi xmlns:a14="http://schemas.microsoft.com/office/drawing/2010/main" val="0"/>
@@ -928,6 +1667,22 @@
           <w:szCs w:val="40"/>
         </w:rPr>
       </w:pPr>
+    </w:p>
+    <w:p>
+      <w:pPr>
+        <w:pStyle w:val="ListParagraph"/>
+        <w:numPr>
+          <w:ilvl w:val="0"/>
+          <w:numId w:val="7"/>
+        </w:numPr>
+        <w:rPr>
+          <w:rFonts w:ascii="Times New Roman" w:hAnsi="Times New Roman" w:cs="Times New Roman"/>
+          <w:b/>
+          <w:bCs/>
+          <w:sz w:val="40"/>
+          <w:szCs w:val="40"/>
+        </w:rPr>
+      </w:pPr>
       <w:r>
         <w:rPr>
           <w:rFonts w:ascii="Times New Roman" w:hAnsi="Times New Roman" w:cs="Times New Roman"/>
@@ -986,7 +1741,7 @@
                     </pic:cNvPicPr>
                   </pic:nvPicPr>
                   <pic:blipFill>
-                    <a:blip r:embed="rId8">
+                    <a:blip r:embed="rId17">
                       <a:extLst>
                         <a:ext uri="{28A0092B-C50C-407E-A947-70E740481C1C}">
                           <a14:useLocalDpi xmlns:a14="http://schemas.microsoft.com/office/drawing/2010/main" val="0"/>
@@ -1031,6 +1786,11 @@
     </w:p>
     <w:p>
       <w:pPr>
+        <w:pStyle w:val="ListParagraph"/>
+        <w:numPr>
+          <w:ilvl w:val="0"/>
+          <w:numId w:val="8"/>
+        </w:numPr>
         <w:rPr>
           <w:rFonts w:ascii="Times New Roman" w:hAnsi="Times New Roman" w:cs="Times New Roman"/>
           <w:b/>
@@ -1069,7 +1829,6 @@
           <w:sz w:val="40"/>
           <w:szCs w:val="40"/>
         </w:rPr>
-        <w:lastRenderedPageBreak/>
         <w:drawing>
           <wp:inline distT="0" distB="0" distL="0" distR="0" wp14:anchorId="32192897" wp14:editId="127C5629">
             <wp:extent cx="6007894" cy="3314700"/>
@@ -1086,7 +1845,7 @@
                     <pic:cNvPicPr/>
                   </pic:nvPicPr>
                   <pic:blipFill>
-                    <a:blip r:embed="rId9"/>
+                    <a:blip r:embed="rId18"/>
                     <a:stretch>
                       <a:fillRect/>
                     </a:stretch>
@@ -1109,6 +1868,11 @@
     </w:p>
     <w:p>
       <w:pPr>
+        <w:pStyle w:val="ListParagraph"/>
+        <w:numPr>
+          <w:ilvl w:val="0"/>
+          <w:numId w:val="9"/>
+        </w:numPr>
         <w:rPr>
           <w:rFonts w:ascii="Times New Roman" w:hAnsi="Times New Roman" w:cs="Times New Roman"/>
           <w:b/>
@@ -1165,7 +1929,7 @@
                     </pic:cNvPicPr>
                   </pic:nvPicPr>
                   <pic:blipFill>
-                    <a:blip r:embed="rId10">
+                    <a:blip r:embed="rId19">
                       <a:extLst>
                         <a:ext uri="{28A0092B-C50C-407E-A947-70E740481C1C}">
                           <a14:useLocalDpi xmlns:a14="http://schemas.microsoft.com/office/drawing/2010/main" val="0"/>
@@ -1210,22 +1974,28 @@
     </w:p>
     <w:p>
       <w:pPr>
-        <w:rPr>
-          <w:rFonts w:ascii="Times New Roman" w:hAnsi="Times New Roman" w:cs="Times New Roman"/>
-          <w:b/>
-          <w:bCs/>
-          <w:sz w:val="40"/>
-          <w:szCs w:val="40"/>
-        </w:rPr>
-      </w:pPr>
-      <w:r>
-        <w:rPr>
-          <w:rFonts w:ascii="Times New Roman" w:hAnsi="Times New Roman" w:cs="Times New Roman"/>
-          <w:b/>
-          <w:bCs/>
-          <w:sz w:val="40"/>
-          <w:szCs w:val="40"/>
-        </w:rPr>
+        <w:pStyle w:val="ListParagraph"/>
+        <w:numPr>
+          <w:ilvl w:val="0"/>
+          <w:numId w:val="10"/>
+        </w:numPr>
+        <w:rPr>
+          <w:rFonts w:ascii="Times New Roman" w:hAnsi="Times New Roman" w:cs="Times New Roman"/>
+          <w:b/>
+          <w:bCs/>
+          <w:sz w:val="40"/>
+          <w:szCs w:val="40"/>
+        </w:rPr>
+      </w:pPr>
+      <w:r>
+        <w:rPr>
+          <w:rFonts w:ascii="Times New Roman" w:hAnsi="Times New Roman" w:cs="Times New Roman"/>
+          <w:b/>
+          <w:bCs/>
+          <w:sz w:val="40"/>
+          <w:szCs w:val="40"/>
+        </w:rPr>
+        <w:lastRenderedPageBreak/>
         <w:t>Decentralize:</w:t>
       </w:r>
     </w:p>
@@ -1248,7 +2018,6 @@
           <w:sz w:val="40"/>
           <w:szCs w:val="40"/>
         </w:rPr>
-        <w:lastRenderedPageBreak/>
         <w:drawing>
           <wp:inline distT="0" distB="0" distL="0" distR="0" wp14:anchorId="48B7AEF8" wp14:editId="30C9996E">
             <wp:extent cx="5934075" cy="3299550"/>
@@ -1267,7 +2036,7 @@
                     </pic:cNvPicPr>
                   </pic:nvPicPr>
                   <pic:blipFill>
-                    <a:blip r:embed="rId11">
+                    <a:blip r:embed="rId20">
                       <a:extLst>
                         <a:ext uri="{28A0092B-C50C-407E-A947-70E740481C1C}">
                           <a14:useLocalDpi xmlns:a14="http://schemas.microsoft.com/office/drawing/2010/main" val="0"/>
@@ -1312,6 +2081,11 @@
     </w:p>
     <w:p>
       <w:pPr>
+        <w:pStyle w:val="ListParagraph"/>
+        <w:numPr>
+          <w:ilvl w:val="0"/>
+          <w:numId w:val="11"/>
+        </w:numPr>
         <w:rPr>
           <w:rFonts w:ascii="Times New Roman" w:hAnsi="Times New Roman" w:cs="Times New Roman"/>
           <w:b/>
@@ -1368,7 +2142,7 @@
                     </pic:cNvPicPr>
                   </pic:nvPicPr>
                   <pic:blipFill>
-                    <a:blip r:embed="rId12">
+                    <a:blip r:embed="rId21">
                       <a:extLst>
                         <a:ext uri="{28A0092B-C50C-407E-A947-70E740481C1C}">
                           <a14:useLocalDpi xmlns:a14="http://schemas.microsoft.com/office/drawing/2010/main" val="0"/>
@@ -1400,6 +2174,19 @@
         </w:drawing>
       </w:r>
     </w:p>
+    <w:p>
+      <w:pPr>
+        <w:rPr>
+          <w:rFonts w:ascii="Times New Roman" w:hAnsi="Times New Roman" w:cs="Times New Roman"/>
+          <w:b/>
+          <w:bCs/>
+          <w:sz w:val="40"/>
+          <w:szCs w:val="40"/>
+        </w:rPr>
+      </w:pPr>
+      <w:bookmarkStart w:id="1" w:name="_GoBack"/>
+      <w:bookmarkEnd w:id="1"/>
+    </w:p>
     <w:sectPr>
       <w:pgSz w:w="12240" w:h="15840"/>
       <w:pgMar w:top="1080" w:right="1440" w:bottom="1440" w:left="1440" w:header="720" w:footer="720" w:gutter="0"/>
@@ -1413,6 +2200,345 @@
 <file path=word/numbering.xml><?xml version="1.0" encoding="utf-8"?>
 <w:numbering xmlns:wpc="http://schemas.microsoft.com/office/word/2010/wordprocessingCanvas" xmlns:cx="http://schemas.microsoft.com/office/drawing/2014/chartex" xmlns:cx1="http://schemas.microsoft.com/office/drawing/2015/9/8/chartex" xmlns:cx2="http://schemas.microsoft.com/office/drawing/2015/10/21/chartex" xmlns:cx3="http://schemas.microsoft.com/office/drawing/2016/5/9/chartex" xmlns:cx4="http://schemas.microsoft.com/office/drawing/2016/5/10/chartex" xmlns:cx5="http://schemas.microsoft.com/office/drawing/2016/5/11/chartex" xmlns:cx6="http://schemas.microsoft.com/office/drawing/2016/5/12/chartex" xmlns:cx7="http://schemas.microsoft.com/office/drawing/2016/5/13/chartex" xmlns:cx8="http://schemas.microsoft.com/office/drawing/2016/5/14/chartex" xmlns:mc="http://schemas.openxmlformats.org/markup-compatibility/2006" xmlns:aink="http://schemas.microsoft.com/office/drawing/2016/ink" xmlns:am3d="http://schemas.microsoft.com/office/drawing/2017/model3d" xmlns:o="urn:schemas-microsoft-com:office:office" xmlns:r="http://schemas.openxmlformats.org/officeDocument/2006/relationships" xmlns:m="http://schemas.openxmlformats.org/officeDocument/2006/math" xmlns:v="urn:schemas-microsoft-com:vml" xmlns:wp14="http://schemas.microsoft.com/office/word/2010/wordprocessingDrawing" xmlns:wp="http://schemas.openxmlformats.org/drawingml/2006/wordprocessingDrawing" xmlns:w10="urn:schemas-microsoft-com:office:word" xmlns:w="http://schemas.openxmlformats.org/wordprocessingml/2006/main" xmlns:w14="http://schemas.microsoft.com/office/word/2010/wordml" xmlns:w15="http://schemas.microsoft.com/office/word/2012/wordml" xmlns:w16cid="http://schemas.microsoft.com/office/word/2016/wordml/cid" xmlns:w16se="http://schemas.microsoft.com/office/word/2015/wordml/symex" xmlns:wpg="http://schemas.microsoft.com/office/word/2010/wordprocessingGroup" xmlns:wpi="http://schemas.microsoft.com/office/word/2010/wordprocessingInk" xmlns:wne="http://schemas.microsoft.com/office/word/2006/wordml" xmlns:wps="http://schemas.microsoft.com/office/word/2010/wordprocessingShape" mc:Ignorable="w14 w15 w16se w16cid wp14">
   <w:abstractNum w:abstractNumId="0" w15:restartNumberingAfterBreak="0">
+    <w:nsid w:val="01195208"/>
+    <w:multiLevelType w:val="hybridMultilevel"/>
+    <w:tmpl w:val="AA32EBE2"/>
+    <w:lvl w:ilvl="0" w:tplc="40090001">
+      <w:start w:val="1"/>
+      <w:numFmt w:val="bullet"/>
+      <w:lvlText w:val=""/>
+      <w:lvlJc w:val="left"/>
+      <w:pPr>
+        <w:ind w:left="720" w:hanging="360"/>
+      </w:pPr>
+      <w:rPr>
+        <w:rFonts w:ascii="Symbol" w:hAnsi="Symbol" w:hint="default"/>
+      </w:rPr>
+    </w:lvl>
+    <w:lvl w:ilvl="1" w:tplc="40090003" w:tentative="1">
+      <w:start w:val="1"/>
+      <w:numFmt w:val="bullet"/>
+      <w:lvlText w:val="o"/>
+      <w:lvlJc w:val="left"/>
+      <w:pPr>
+        <w:ind w:left="1440" w:hanging="360"/>
+      </w:pPr>
+      <w:rPr>
+        <w:rFonts w:ascii="Courier New" w:hAnsi="Courier New" w:cs="Courier New" w:hint="default"/>
+      </w:rPr>
+    </w:lvl>
+    <w:lvl w:ilvl="2" w:tplc="40090005" w:tentative="1">
+      <w:start w:val="1"/>
+      <w:numFmt w:val="bullet"/>
+      <w:lvlText w:val=""/>
+      <w:lvlJc w:val="left"/>
+      <w:pPr>
+        <w:ind w:left="2160" w:hanging="360"/>
+      </w:pPr>
+      <w:rPr>
+        <w:rFonts w:ascii="Wingdings" w:hAnsi="Wingdings" w:hint="default"/>
+      </w:rPr>
+    </w:lvl>
+    <w:lvl w:ilvl="3" w:tplc="40090001" w:tentative="1">
+      <w:start w:val="1"/>
+      <w:numFmt w:val="bullet"/>
+      <w:lvlText w:val=""/>
+      <w:lvlJc w:val="left"/>
+      <w:pPr>
+        <w:ind w:left="2880" w:hanging="360"/>
+      </w:pPr>
+      <w:rPr>
+        <w:rFonts w:ascii="Symbol" w:hAnsi="Symbol" w:hint="default"/>
+      </w:rPr>
+    </w:lvl>
+    <w:lvl w:ilvl="4" w:tplc="40090003" w:tentative="1">
+      <w:start w:val="1"/>
+      <w:numFmt w:val="bullet"/>
+      <w:lvlText w:val="o"/>
+      <w:lvlJc w:val="left"/>
+      <w:pPr>
+        <w:ind w:left="3600" w:hanging="360"/>
+      </w:pPr>
+      <w:rPr>
+        <w:rFonts w:ascii="Courier New" w:hAnsi="Courier New" w:cs="Courier New" w:hint="default"/>
+      </w:rPr>
+    </w:lvl>
+    <w:lvl w:ilvl="5" w:tplc="40090005" w:tentative="1">
+      <w:start w:val="1"/>
+      <w:numFmt w:val="bullet"/>
+      <w:lvlText w:val=""/>
+      <w:lvlJc w:val="left"/>
+      <w:pPr>
+        <w:ind w:left="4320" w:hanging="360"/>
+      </w:pPr>
+      <w:rPr>
+        <w:rFonts w:ascii="Wingdings" w:hAnsi="Wingdings" w:hint="default"/>
+      </w:rPr>
+    </w:lvl>
+    <w:lvl w:ilvl="6" w:tplc="40090001" w:tentative="1">
+      <w:start w:val="1"/>
+      <w:numFmt w:val="bullet"/>
+      <w:lvlText w:val=""/>
+      <w:lvlJc w:val="left"/>
+      <w:pPr>
+        <w:ind w:left="5040" w:hanging="360"/>
+      </w:pPr>
+      <w:rPr>
+        <w:rFonts w:ascii="Symbol" w:hAnsi="Symbol" w:hint="default"/>
+      </w:rPr>
+    </w:lvl>
+    <w:lvl w:ilvl="7" w:tplc="40090003" w:tentative="1">
+      <w:start w:val="1"/>
+      <w:numFmt w:val="bullet"/>
+      <w:lvlText w:val="o"/>
+      <w:lvlJc w:val="left"/>
+      <w:pPr>
+        <w:ind w:left="5760" w:hanging="360"/>
+      </w:pPr>
+      <w:rPr>
+        <w:rFonts w:ascii="Courier New" w:hAnsi="Courier New" w:cs="Courier New" w:hint="default"/>
+      </w:rPr>
+    </w:lvl>
+    <w:lvl w:ilvl="8" w:tplc="40090005" w:tentative="1">
+      <w:start w:val="1"/>
+      <w:numFmt w:val="bullet"/>
+      <w:lvlText w:val=""/>
+      <w:lvlJc w:val="left"/>
+      <w:pPr>
+        <w:ind w:left="6480" w:hanging="360"/>
+      </w:pPr>
+      <w:rPr>
+        <w:rFonts w:ascii="Wingdings" w:hAnsi="Wingdings" w:hint="default"/>
+      </w:rPr>
+    </w:lvl>
+  </w:abstractNum>
+  <w:abstractNum w:abstractNumId="1" w15:restartNumberingAfterBreak="0">
+    <w:nsid w:val="0FD8769B"/>
+    <w:multiLevelType w:val="hybridMultilevel"/>
+    <w:tmpl w:val="DA4E948A"/>
+    <w:lvl w:ilvl="0" w:tplc="40090001">
+      <w:start w:val="1"/>
+      <w:numFmt w:val="bullet"/>
+      <w:lvlText w:val=""/>
+      <w:lvlJc w:val="left"/>
+      <w:pPr>
+        <w:ind w:left="720" w:hanging="360"/>
+      </w:pPr>
+      <w:rPr>
+        <w:rFonts w:ascii="Symbol" w:hAnsi="Symbol" w:hint="default"/>
+      </w:rPr>
+    </w:lvl>
+    <w:lvl w:ilvl="1" w:tplc="40090003" w:tentative="1">
+      <w:start w:val="1"/>
+      <w:numFmt w:val="bullet"/>
+      <w:lvlText w:val="o"/>
+      <w:lvlJc w:val="left"/>
+      <w:pPr>
+        <w:ind w:left="1440" w:hanging="360"/>
+      </w:pPr>
+      <w:rPr>
+        <w:rFonts w:ascii="Courier New" w:hAnsi="Courier New" w:cs="Courier New" w:hint="default"/>
+      </w:rPr>
+    </w:lvl>
+    <w:lvl w:ilvl="2" w:tplc="40090005" w:tentative="1">
+      <w:start w:val="1"/>
+      <w:numFmt w:val="bullet"/>
+      <w:lvlText w:val=""/>
+      <w:lvlJc w:val="left"/>
+      <w:pPr>
+        <w:ind w:left="2160" w:hanging="360"/>
+      </w:pPr>
+      <w:rPr>
+        <w:rFonts w:ascii="Wingdings" w:hAnsi="Wingdings" w:hint="default"/>
+      </w:rPr>
+    </w:lvl>
+    <w:lvl w:ilvl="3" w:tplc="40090001" w:tentative="1">
+      <w:start w:val="1"/>
+      <w:numFmt w:val="bullet"/>
+      <w:lvlText w:val=""/>
+      <w:lvlJc w:val="left"/>
+      <w:pPr>
+        <w:ind w:left="2880" w:hanging="360"/>
+      </w:pPr>
+      <w:rPr>
+        <w:rFonts w:ascii="Symbol" w:hAnsi="Symbol" w:hint="default"/>
+      </w:rPr>
+    </w:lvl>
+    <w:lvl w:ilvl="4" w:tplc="40090003" w:tentative="1">
+      <w:start w:val="1"/>
+      <w:numFmt w:val="bullet"/>
+      <w:lvlText w:val="o"/>
+      <w:lvlJc w:val="left"/>
+      <w:pPr>
+        <w:ind w:left="3600" w:hanging="360"/>
+      </w:pPr>
+      <w:rPr>
+        <w:rFonts w:ascii="Courier New" w:hAnsi="Courier New" w:cs="Courier New" w:hint="default"/>
+      </w:rPr>
+    </w:lvl>
+    <w:lvl w:ilvl="5" w:tplc="40090005" w:tentative="1">
+      <w:start w:val="1"/>
+      <w:numFmt w:val="bullet"/>
+      <w:lvlText w:val=""/>
+      <w:lvlJc w:val="left"/>
+      <w:pPr>
+        <w:ind w:left="4320" w:hanging="360"/>
+      </w:pPr>
+      <w:rPr>
+        <w:rFonts w:ascii="Wingdings" w:hAnsi="Wingdings" w:hint="default"/>
+      </w:rPr>
+    </w:lvl>
+    <w:lvl w:ilvl="6" w:tplc="40090001" w:tentative="1">
+      <w:start w:val="1"/>
+      <w:numFmt w:val="bullet"/>
+      <w:lvlText w:val=""/>
+      <w:lvlJc w:val="left"/>
+      <w:pPr>
+        <w:ind w:left="5040" w:hanging="360"/>
+      </w:pPr>
+      <w:rPr>
+        <w:rFonts w:ascii="Symbol" w:hAnsi="Symbol" w:hint="default"/>
+      </w:rPr>
+    </w:lvl>
+    <w:lvl w:ilvl="7" w:tplc="40090003" w:tentative="1">
+      <w:start w:val="1"/>
+      <w:numFmt w:val="bullet"/>
+      <w:lvlText w:val="o"/>
+      <w:lvlJc w:val="left"/>
+      <w:pPr>
+        <w:ind w:left="5760" w:hanging="360"/>
+      </w:pPr>
+      <w:rPr>
+        <w:rFonts w:ascii="Courier New" w:hAnsi="Courier New" w:cs="Courier New" w:hint="default"/>
+      </w:rPr>
+    </w:lvl>
+    <w:lvl w:ilvl="8" w:tplc="40090005" w:tentative="1">
+      <w:start w:val="1"/>
+      <w:numFmt w:val="bullet"/>
+      <w:lvlText w:val=""/>
+      <w:lvlJc w:val="left"/>
+      <w:pPr>
+        <w:ind w:left="6480" w:hanging="360"/>
+      </w:pPr>
+      <w:rPr>
+        <w:rFonts w:ascii="Wingdings" w:hAnsi="Wingdings" w:hint="default"/>
+      </w:rPr>
+    </w:lvl>
+  </w:abstractNum>
+  <w:abstractNum w:abstractNumId="2" w15:restartNumberingAfterBreak="0">
+    <w:nsid w:val="15A516FE"/>
+    <w:multiLevelType w:val="hybridMultilevel"/>
+    <w:tmpl w:val="7C182EFA"/>
+    <w:lvl w:ilvl="0" w:tplc="40090001">
+      <w:start w:val="1"/>
+      <w:numFmt w:val="bullet"/>
+      <w:lvlText w:val=""/>
+      <w:lvlJc w:val="left"/>
+      <w:pPr>
+        <w:ind w:left="720" w:hanging="360"/>
+      </w:pPr>
+      <w:rPr>
+        <w:rFonts w:ascii="Symbol" w:hAnsi="Symbol" w:hint="default"/>
+      </w:rPr>
+    </w:lvl>
+    <w:lvl w:ilvl="1" w:tplc="40090003" w:tentative="1">
+      <w:start w:val="1"/>
+      <w:numFmt w:val="bullet"/>
+      <w:lvlText w:val="o"/>
+      <w:lvlJc w:val="left"/>
+      <w:pPr>
+        <w:ind w:left="1440" w:hanging="360"/>
+      </w:pPr>
+      <w:rPr>
+        <w:rFonts w:ascii="Courier New" w:hAnsi="Courier New" w:cs="Courier New" w:hint="default"/>
+      </w:rPr>
+    </w:lvl>
+    <w:lvl w:ilvl="2" w:tplc="40090005" w:tentative="1">
+      <w:start w:val="1"/>
+      <w:numFmt w:val="bullet"/>
+      <w:lvlText w:val=""/>
+      <w:lvlJc w:val="left"/>
+      <w:pPr>
+        <w:ind w:left="2160" w:hanging="360"/>
+      </w:pPr>
+      <w:rPr>
+        <w:rFonts w:ascii="Wingdings" w:hAnsi="Wingdings" w:hint="default"/>
+      </w:rPr>
+    </w:lvl>
+    <w:lvl w:ilvl="3" w:tplc="40090001" w:tentative="1">
+      <w:start w:val="1"/>
+      <w:numFmt w:val="bullet"/>
+      <w:lvlText w:val=""/>
+      <w:lvlJc w:val="left"/>
+      <w:pPr>
+        <w:ind w:left="2880" w:hanging="360"/>
+      </w:pPr>
+      <w:rPr>
+        <w:rFonts w:ascii="Symbol" w:hAnsi="Symbol" w:hint="default"/>
+      </w:rPr>
+    </w:lvl>
+    <w:lvl w:ilvl="4" w:tplc="40090003" w:tentative="1">
+      <w:start w:val="1"/>
+      <w:numFmt w:val="bullet"/>
+      <w:lvlText w:val="o"/>
+      <w:lvlJc w:val="left"/>
+      <w:pPr>
+        <w:ind w:left="3600" w:hanging="360"/>
+      </w:pPr>
+      <w:rPr>
+        <w:rFonts w:ascii="Courier New" w:hAnsi="Courier New" w:cs="Courier New" w:hint="default"/>
+      </w:rPr>
+    </w:lvl>
+    <w:lvl w:ilvl="5" w:tplc="40090005" w:tentative="1">
+      <w:start w:val="1"/>
+      <w:numFmt w:val="bullet"/>
+      <w:lvlText w:val=""/>
+      <w:lvlJc w:val="left"/>
+      <w:pPr>
+        <w:ind w:left="4320" w:hanging="360"/>
+      </w:pPr>
+      <w:rPr>
+        <w:rFonts w:ascii="Wingdings" w:hAnsi="Wingdings" w:hint="default"/>
+      </w:rPr>
+    </w:lvl>
+    <w:lvl w:ilvl="6" w:tplc="40090001" w:tentative="1">
+      <w:start w:val="1"/>
+      <w:numFmt w:val="bullet"/>
+      <w:lvlText w:val=""/>
+      <w:lvlJc w:val="left"/>
+      <w:pPr>
+        <w:ind w:left="5040" w:hanging="360"/>
+      </w:pPr>
+      <w:rPr>
+        <w:rFonts w:ascii="Symbol" w:hAnsi="Symbol" w:hint="default"/>
+      </w:rPr>
+    </w:lvl>
+    <w:lvl w:ilvl="7" w:tplc="40090003" w:tentative="1">
+      <w:start w:val="1"/>
+      <w:numFmt w:val="bullet"/>
+      <w:lvlText w:val="o"/>
+      <w:lvlJc w:val="left"/>
+      <w:pPr>
+        <w:ind w:left="5760" w:hanging="360"/>
+      </w:pPr>
+      <w:rPr>
+        <w:rFonts w:ascii="Courier New" w:hAnsi="Courier New" w:cs="Courier New" w:hint="default"/>
+      </w:rPr>
+    </w:lvl>
+    <w:lvl w:ilvl="8" w:tplc="40090005" w:tentative="1">
+      <w:start w:val="1"/>
+      <w:numFmt w:val="bullet"/>
+      <w:lvlText w:val=""/>
+      <w:lvlJc w:val="left"/>
+      <w:pPr>
+        <w:ind w:left="6480" w:hanging="360"/>
+      </w:pPr>
+      <w:rPr>
+        <w:rFonts w:ascii="Wingdings" w:hAnsi="Wingdings" w:hint="default"/>
+      </w:rPr>
+    </w:lvl>
+  </w:abstractNum>
+  <w:abstractNum w:abstractNumId="3" w15:restartNumberingAfterBreak="0">
     <w:nsid w:val="162A0318"/>
     <w:multiLevelType w:val="hybridMultilevel"/>
     <w:tmpl w:val="DF54435C"/>
@@ -1525,7 +2651,233 @@
       </w:rPr>
     </w:lvl>
   </w:abstractNum>
-  <w:abstractNum w:abstractNumId="1" w15:restartNumberingAfterBreak="0">
+  <w:abstractNum w:abstractNumId="4" w15:restartNumberingAfterBreak="0">
+    <w:nsid w:val="186C2612"/>
+    <w:multiLevelType w:val="hybridMultilevel"/>
+    <w:tmpl w:val="5ACA5B06"/>
+    <w:lvl w:ilvl="0" w:tplc="40090001">
+      <w:start w:val="1"/>
+      <w:numFmt w:val="bullet"/>
+      <w:lvlText w:val=""/>
+      <w:lvlJc w:val="left"/>
+      <w:pPr>
+        <w:ind w:left="720" w:hanging="360"/>
+      </w:pPr>
+      <w:rPr>
+        <w:rFonts w:ascii="Symbol" w:hAnsi="Symbol" w:hint="default"/>
+      </w:rPr>
+    </w:lvl>
+    <w:lvl w:ilvl="1" w:tplc="40090003" w:tentative="1">
+      <w:start w:val="1"/>
+      <w:numFmt w:val="bullet"/>
+      <w:lvlText w:val="o"/>
+      <w:lvlJc w:val="left"/>
+      <w:pPr>
+        <w:ind w:left="1440" w:hanging="360"/>
+      </w:pPr>
+      <w:rPr>
+        <w:rFonts w:ascii="Courier New" w:hAnsi="Courier New" w:cs="Courier New" w:hint="default"/>
+      </w:rPr>
+    </w:lvl>
+    <w:lvl w:ilvl="2" w:tplc="40090005" w:tentative="1">
+      <w:start w:val="1"/>
+      <w:numFmt w:val="bullet"/>
+      <w:lvlText w:val=""/>
+      <w:lvlJc w:val="left"/>
+      <w:pPr>
+        <w:ind w:left="2160" w:hanging="360"/>
+      </w:pPr>
+      <w:rPr>
+        <w:rFonts w:ascii="Wingdings" w:hAnsi="Wingdings" w:hint="default"/>
+      </w:rPr>
+    </w:lvl>
+    <w:lvl w:ilvl="3" w:tplc="40090001" w:tentative="1">
+      <w:start w:val="1"/>
+      <w:numFmt w:val="bullet"/>
+      <w:lvlText w:val=""/>
+      <w:lvlJc w:val="left"/>
+      <w:pPr>
+        <w:ind w:left="2880" w:hanging="360"/>
+      </w:pPr>
+      <w:rPr>
+        <w:rFonts w:ascii="Symbol" w:hAnsi="Symbol" w:hint="default"/>
+      </w:rPr>
+    </w:lvl>
+    <w:lvl w:ilvl="4" w:tplc="40090003" w:tentative="1">
+      <w:start w:val="1"/>
+      <w:numFmt w:val="bullet"/>
+      <w:lvlText w:val="o"/>
+      <w:lvlJc w:val="left"/>
+      <w:pPr>
+        <w:ind w:left="3600" w:hanging="360"/>
+      </w:pPr>
+      <w:rPr>
+        <w:rFonts w:ascii="Courier New" w:hAnsi="Courier New" w:cs="Courier New" w:hint="default"/>
+      </w:rPr>
+    </w:lvl>
+    <w:lvl w:ilvl="5" w:tplc="40090005" w:tentative="1">
+      <w:start w:val="1"/>
+      <w:numFmt w:val="bullet"/>
+      <w:lvlText w:val=""/>
+      <w:lvlJc w:val="left"/>
+      <w:pPr>
+        <w:ind w:left="4320" w:hanging="360"/>
+      </w:pPr>
+      <w:rPr>
+        <w:rFonts w:ascii="Wingdings" w:hAnsi="Wingdings" w:hint="default"/>
+      </w:rPr>
+    </w:lvl>
+    <w:lvl w:ilvl="6" w:tplc="40090001" w:tentative="1">
+      <w:start w:val="1"/>
+      <w:numFmt w:val="bullet"/>
+      <w:lvlText w:val=""/>
+      <w:lvlJc w:val="left"/>
+      <w:pPr>
+        <w:ind w:left="5040" w:hanging="360"/>
+      </w:pPr>
+      <w:rPr>
+        <w:rFonts w:ascii="Symbol" w:hAnsi="Symbol" w:hint="default"/>
+      </w:rPr>
+    </w:lvl>
+    <w:lvl w:ilvl="7" w:tplc="40090003" w:tentative="1">
+      <w:start w:val="1"/>
+      <w:numFmt w:val="bullet"/>
+      <w:lvlText w:val="o"/>
+      <w:lvlJc w:val="left"/>
+      <w:pPr>
+        <w:ind w:left="5760" w:hanging="360"/>
+      </w:pPr>
+      <w:rPr>
+        <w:rFonts w:ascii="Courier New" w:hAnsi="Courier New" w:cs="Courier New" w:hint="default"/>
+      </w:rPr>
+    </w:lvl>
+    <w:lvl w:ilvl="8" w:tplc="40090005" w:tentative="1">
+      <w:start w:val="1"/>
+      <w:numFmt w:val="bullet"/>
+      <w:lvlText w:val=""/>
+      <w:lvlJc w:val="left"/>
+      <w:pPr>
+        <w:ind w:left="6480" w:hanging="360"/>
+      </w:pPr>
+      <w:rPr>
+        <w:rFonts w:ascii="Wingdings" w:hAnsi="Wingdings" w:hint="default"/>
+      </w:rPr>
+    </w:lvl>
+  </w:abstractNum>
+  <w:abstractNum w:abstractNumId="5" w15:restartNumberingAfterBreak="0">
+    <w:nsid w:val="1D31058C"/>
+    <w:multiLevelType w:val="hybridMultilevel"/>
+    <w:tmpl w:val="D5C0C768"/>
+    <w:lvl w:ilvl="0" w:tplc="40090001">
+      <w:start w:val="1"/>
+      <w:numFmt w:val="bullet"/>
+      <w:lvlText w:val=""/>
+      <w:lvlJc w:val="left"/>
+      <w:pPr>
+        <w:ind w:left="720" w:hanging="360"/>
+      </w:pPr>
+      <w:rPr>
+        <w:rFonts w:ascii="Symbol" w:hAnsi="Symbol" w:hint="default"/>
+      </w:rPr>
+    </w:lvl>
+    <w:lvl w:ilvl="1" w:tplc="40090003" w:tentative="1">
+      <w:start w:val="1"/>
+      <w:numFmt w:val="bullet"/>
+      <w:lvlText w:val="o"/>
+      <w:lvlJc w:val="left"/>
+      <w:pPr>
+        <w:ind w:left="1440" w:hanging="360"/>
+      </w:pPr>
+      <w:rPr>
+        <w:rFonts w:ascii="Courier New" w:hAnsi="Courier New" w:cs="Courier New" w:hint="default"/>
+      </w:rPr>
+    </w:lvl>
+    <w:lvl w:ilvl="2" w:tplc="40090005" w:tentative="1">
+      <w:start w:val="1"/>
+      <w:numFmt w:val="bullet"/>
+      <w:lvlText w:val=""/>
+      <w:lvlJc w:val="left"/>
+      <w:pPr>
+        <w:ind w:left="2160" w:hanging="360"/>
+      </w:pPr>
+      <w:rPr>
+        <w:rFonts w:ascii="Wingdings" w:hAnsi="Wingdings" w:hint="default"/>
+      </w:rPr>
+    </w:lvl>
+    <w:lvl w:ilvl="3" w:tplc="40090001" w:tentative="1">
+      <w:start w:val="1"/>
+      <w:numFmt w:val="bullet"/>
+      <w:lvlText w:val=""/>
+      <w:lvlJc w:val="left"/>
+      <w:pPr>
+        <w:ind w:left="2880" w:hanging="360"/>
+      </w:pPr>
+      <w:rPr>
+        <w:rFonts w:ascii="Symbol" w:hAnsi="Symbol" w:hint="default"/>
+      </w:rPr>
+    </w:lvl>
+    <w:lvl w:ilvl="4" w:tplc="40090003" w:tentative="1">
+      <w:start w:val="1"/>
+      <w:numFmt w:val="bullet"/>
+      <w:lvlText w:val="o"/>
+      <w:lvlJc w:val="left"/>
+      <w:pPr>
+        <w:ind w:left="3600" w:hanging="360"/>
+      </w:pPr>
+      <w:rPr>
+        <w:rFonts w:ascii="Courier New" w:hAnsi="Courier New" w:cs="Courier New" w:hint="default"/>
+      </w:rPr>
+    </w:lvl>
+    <w:lvl w:ilvl="5" w:tplc="40090005" w:tentative="1">
+      <w:start w:val="1"/>
+      <w:numFmt w:val="bullet"/>
+      <w:lvlText w:val=""/>
+      <w:lvlJc w:val="left"/>
+      <w:pPr>
+        <w:ind w:left="4320" w:hanging="360"/>
+      </w:pPr>
+      <w:rPr>
+        <w:rFonts w:ascii="Wingdings" w:hAnsi="Wingdings" w:hint="default"/>
+      </w:rPr>
+    </w:lvl>
+    <w:lvl w:ilvl="6" w:tplc="40090001" w:tentative="1">
+      <w:start w:val="1"/>
+      <w:numFmt w:val="bullet"/>
+      <w:lvlText w:val=""/>
+      <w:lvlJc w:val="left"/>
+      <w:pPr>
+        <w:ind w:left="5040" w:hanging="360"/>
+      </w:pPr>
+      <w:rPr>
+        <w:rFonts w:ascii="Symbol" w:hAnsi="Symbol" w:hint="default"/>
+      </w:rPr>
+    </w:lvl>
+    <w:lvl w:ilvl="7" w:tplc="40090003" w:tentative="1">
+      <w:start w:val="1"/>
+      <w:numFmt w:val="bullet"/>
+      <w:lvlText w:val="o"/>
+      <w:lvlJc w:val="left"/>
+      <w:pPr>
+        <w:ind w:left="5760" w:hanging="360"/>
+      </w:pPr>
+      <w:rPr>
+        <w:rFonts w:ascii="Courier New" w:hAnsi="Courier New" w:cs="Courier New" w:hint="default"/>
+      </w:rPr>
+    </w:lvl>
+    <w:lvl w:ilvl="8" w:tplc="40090005" w:tentative="1">
+      <w:start w:val="1"/>
+      <w:numFmt w:val="bullet"/>
+      <w:lvlText w:val=""/>
+      <w:lvlJc w:val="left"/>
+      <w:pPr>
+        <w:ind w:left="6480" w:hanging="360"/>
+      </w:pPr>
+      <w:rPr>
+        <w:rFonts w:ascii="Wingdings" w:hAnsi="Wingdings" w:hint="default"/>
+      </w:rPr>
+    </w:lvl>
+  </w:abstractNum>
+  <w:abstractNum w:abstractNumId="6" w15:restartNumberingAfterBreak="0">
     <w:nsid w:val="2E5A000F"/>
     <w:multiLevelType w:val="hybridMultilevel"/>
     <w:tmpl w:val="366C2D32"/>
@@ -1638,7 +2990,120 @@
       </w:rPr>
     </w:lvl>
   </w:abstractNum>
-  <w:abstractNum w:abstractNumId="2" w15:restartNumberingAfterBreak="0">
+  <w:abstractNum w:abstractNumId="7" w15:restartNumberingAfterBreak="0">
+    <w:nsid w:val="325053C0"/>
+    <w:multiLevelType w:val="hybridMultilevel"/>
+    <w:tmpl w:val="510A4AC6"/>
+    <w:lvl w:ilvl="0" w:tplc="40090001">
+      <w:start w:val="1"/>
+      <w:numFmt w:val="bullet"/>
+      <w:lvlText w:val=""/>
+      <w:lvlJc w:val="left"/>
+      <w:pPr>
+        <w:ind w:left="720" w:hanging="360"/>
+      </w:pPr>
+      <w:rPr>
+        <w:rFonts w:ascii="Symbol" w:hAnsi="Symbol" w:hint="default"/>
+      </w:rPr>
+    </w:lvl>
+    <w:lvl w:ilvl="1" w:tplc="40090003" w:tentative="1">
+      <w:start w:val="1"/>
+      <w:numFmt w:val="bullet"/>
+      <w:lvlText w:val="o"/>
+      <w:lvlJc w:val="left"/>
+      <w:pPr>
+        <w:ind w:left="1440" w:hanging="360"/>
+      </w:pPr>
+      <w:rPr>
+        <w:rFonts w:ascii="Courier New" w:hAnsi="Courier New" w:cs="Courier New" w:hint="default"/>
+      </w:rPr>
+    </w:lvl>
+    <w:lvl w:ilvl="2" w:tplc="40090005" w:tentative="1">
+      <w:start w:val="1"/>
+      <w:numFmt w:val="bullet"/>
+      <w:lvlText w:val=""/>
+      <w:lvlJc w:val="left"/>
+      <w:pPr>
+        <w:ind w:left="2160" w:hanging="360"/>
+      </w:pPr>
+      <w:rPr>
+        <w:rFonts w:ascii="Wingdings" w:hAnsi="Wingdings" w:hint="default"/>
+      </w:rPr>
+    </w:lvl>
+    <w:lvl w:ilvl="3" w:tplc="40090001" w:tentative="1">
+      <w:start w:val="1"/>
+      <w:numFmt w:val="bullet"/>
+      <w:lvlText w:val=""/>
+      <w:lvlJc w:val="left"/>
+      <w:pPr>
+        <w:ind w:left="2880" w:hanging="360"/>
+      </w:pPr>
+      <w:rPr>
+        <w:rFonts w:ascii="Symbol" w:hAnsi="Symbol" w:hint="default"/>
+      </w:rPr>
+    </w:lvl>
+    <w:lvl w:ilvl="4" w:tplc="40090003" w:tentative="1">
+      <w:start w:val="1"/>
+      <w:numFmt w:val="bullet"/>
+      <w:lvlText w:val="o"/>
+      <w:lvlJc w:val="left"/>
+      <w:pPr>
+        <w:ind w:left="3600" w:hanging="360"/>
+      </w:pPr>
+      <w:rPr>
+        <w:rFonts w:ascii="Courier New" w:hAnsi="Courier New" w:cs="Courier New" w:hint="default"/>
+      </w:rPr>
+    </w:lvl>
+    <w:lvl w:ilvl="5" w:tplc="40090005" w:tentative="1">
+      <w:start w:val="1"/>
+      <w:numFmt w:val="bullet"/>
+      <w:lvlText w:val=""/>
+      <w:lvlJc w:val="left"/>
+      <w:pPr>
+        <w:ind w:left="4320" w:hanging="360"/>
+      </w:pPr>
+      <w:rPr>
+        <w:rFonts w:ascii="Wingdings" w:hAnsi="Wingdings" w:hint="default"/>
+      </w:rPr>
+    </w:lvl>
+    <w:lvl w:ilvl="6" w:tplc="40090001" w:tentative="1">
+      <w:start w:val="1"/>
+      <w:numFmt w:val="bullet"/>
+      <w:lvlText w:val=""/>
+      <w:lvlJc w:val="left"/>
+      <w:pPr>
+        <w:ind w:left="5040" w:hanging="360"/>
+      </w:pPr>
+      <w:rPr>
+        <w:rFonts w:ascii="Symbol" w:hAnsi="Symbol" w:hint="default"/>
+      </w:rPr>
+    </w:lvl>
+    <w:lvl w:ilvl="7" w:tplc="40090003" w:tentative="1">
+      <w:start w:val="1"/>
+      <w:numFmt w:val="bullet"/>
+      <w:lvlText w:val="o"/>
+      <w:lvlJc w:val="left"/>
+      <w:pPr>
+        <w:ind w:left="5760" w:hanging="360"/>
+      </w:pPr>
+      <w:rPr>
+        <w:rFonts w:ascii="Courier New" w:hAnsi="Courier New" w:cs="Courier New" w:hint="default"/>
+      </w:rPr>
+    </w:lvl>
+    <w:lvl w:ilvl="8" w:tplc="40090005" w:tentative="1">
+      <w:start w:val="1"/>
+      <w:numFmt w:val="bullet"/>
+      <w:lvlText w:val=""/>
+      <w:lvlJc w:val="left"/>
+      <w:pPr>
+        <w:ind w:left="6480" w:hanging="360"/>
+      </w:pPr>
+      <w:rPr>
+        <w:rFonts w:ascii="Wingdings" w:hAnsi="Wingdings" w:hint="default"/>
+      </w:rPr>
+    </w:lvl>
+  </w:abstractNum>
+  <w:abstractNum w:abstractNumId="8" w15:restartNumberingAfterBreak="0">
     <w:nsid w:val="66C73E5E"/>
     <w:multiLevelType w:val="hybridMultilevel"/>
     <w:tmpl w:val="9B9E7CC2"/>
@@ -1751,7 +3216,7 @@
       </w:rPr>
     </w:lvl>
   </w:abstractNum>
-  <w:abstractNum w:abstractNumId="3" w15:restartNumberingAfterBreak="0">
+  <w:abstractNum w:abstractNumId="9" w15:restartNumberingAfterBreak="0">
     <w:nsid w:val="67B151BE"/>
     <w:multiLevelType w:val="hybridMultilevel"/>
     <w:tmpl w:val="A482973A"/>
@@ -1840,17 +3305,151 @@
       </w:pPr>
     </w:lvl>
   </w:abstractNum>
+  <w:abstractNum w:abstractNumId="10" w15:restartNumberingAfterBreak="0">
+    <w:nsid w:val="68C81465"/>
+    <w:multiLevelType w:val="hybridMultilevel"/>
+    <w:tmpl w:val="39EC951A"/>
+    <w:lvl w:ilvl="0" w:tplc="40090001">
+      <w:start w:val="1"/>
+      <w:numFmt w:val="bullet"/>
+      <w:lvlText w:val=""/>
+      <w:lvlJc w:val="left"/>
+      <w:pPr>
+        <w:ind w:left="720" w:hanging="360"/>
+      </w:pPr>
+      <w:rPr>
+        <w:rFonts w:ascii="Symbol" w:hAnsi="Symbol" w:hint="default"/>
+      </w:rPr>
+    </w:lvl>
+    <w:lvl w:ilvl="1" w:tplc="40090003" w:tentative="1">
+      <w:start w:val="1"/>
+      <w:numFmt w:val="bullet"/>
+      <w:lvlText w:val="o"/>
+      <w:lvlJc w:val="left"/>
+      <w:pPr>
+        <w:ind w:left="1440" w:hanging="360"/>
+      </w:pPr>
+      <w:rPr>
+        <w:rFonts w:ascii="Courier New" w:hAnsi="Courier New" w:cs="Courier New" w:hint="default"/>
+      </w:rPr>
+    </w:lvl>
+    <w:lvl w:ilvl="2" w:tplc="40090005" w:tentative="1">
+      <w:start w:val="1"/>
+      <w:numFmt w:val="bullet"/>
+      <w:lvlText w:val=""/>
+      <w:lvlJc w:val="left"/>
+      <w:pPr>
+        <w:ind w:left="2160" w:hanging="360"/>
+      </w:pPr>
+      <w:rPr>
+        <w:rFonts w:ascii="Wingdings" w:hAnsi="Wingdings" w:hint="default"/>
+      </w:rPr>
+    </w:lvl>
+    <w:lvl w:ilvl="3" w:tplc="40090001" w:tentative="1">
+      <w:start w:val="1"/>
+      <w:numFmt w:val="bullet"/>
+      <w:lvlText w:val=""/>
+      <w:lvlJc w:val="left"/>
+      <w:pPr>
+        <w:ind w:left="2880" w:hanging="360"/>
+      </w:pPr>
+      <w:rPr>
+        <w:rFonts w:ascii="Symbol" w:hAnsi="Symbol" w:hint="default"/>
+      </w:rPr>
+    </w:lvl>
+    <w:lvl w:ilvl="4" w:tplc="40090003" w:tentative="1">
+      <w:start w:val="1"/>
+      <w:numFmt w:val="bullet"/>
+      <w:lvlText w:val="o"/>
+      <w:lvlJc w:val="left"/>
+      <w:pPr>
+        <w:ind w:left="3600" w:hanging="360"/>
+      </w:pPr>
+      <w:rPr>
+        <w:rFonts w:ascii="Courier New" w:hAnsi="Courier New" w:cs="Courier New" w:hint="default"/>
+      </w:rPr>
+    </w:lvl>
+    <w:lvl w:ilvl="5" w:tplc="40090005" w:tentative="1">
+      <w:start w:val="1"/>
+      <w:numFmt w:val="bullet"/>
+      <w:lvlText w:val=""/>
+      <w:lvlJc w:val="left"/>
+      <w:pPr>
+        <w:ind w:left="4320" w:hanging="360"/>
+      </w:pPr>
+      <w:rPr>
+        <w:rFonts w:ascii="Wingdings" w:hAnsi="Wingdings" w:hint="default"/>
+      </w:rPr>
+    </w:lvl>
+    <w:lvl w:ilvl="6" w:tplc="40090001" w:tentative="1">
+      <w:start w:val="1"/>
+      <w:numFmt w:val="bullet"/>
+      <w:lvlText w:val=""/>
+      <w:lvlJc w:val="left"/>
+      <w:pPr>
+        <w:ind w:left="5040" w:hanging="360"/>
+      </w:pPr>
+      <w:rPr>
+        <w:rFonts w:ascii="Symbol" w:hAnsi="Symbol" w:hint="default"/>
+      </w:rPr>
+    </w:lvl>
+    <w:lvl w:ilvl="7" w:tplc="40090003" w:tentative="1">
+      <w:start w:val="1"/>
+      <w:numFmt w:val="bullet"/>
+      <w:lvlText w:val="o"/>
+      <w:lvlJc w:val="left"/>
+      <w:pPr>
+        <w:ind w:left="5760" w:hanging="360"/>
+      </w:pPr>
+      <w:rPr>
+        <w:rFonts w:ascii="Courier New" w:hAnsi="Courier New" w:cs="Courier New" w:hint="default"/>
+      </w:rPr>
+    </w:lvl>
+    <w:lvl w:ilvl="8" w:tplc="40090005" w:tentative="1">
+      <w:start w:val="1"/>
+      <w:numFmt w:val="bullet"/>
+      <w:lvlText w:val=""/>
+      <w:lvlJc w:val="left"/>
+      <w:pPr>
+        <w:ind w:left="6480" w:hanging="360"/>
+      </w:pPr>
+      <w:rPr>
+        <w:rFonts w:ascii="Wingdings" w:hAnsi="Wingdings" w:hint="default"/>
+      </w:rPr>
+    </w:lvl>
+  </w:abstractNum>
   <w:num w:numId="1">
+    <w:abstractNumId w:val="9"/>
+  </w:num>
+  <w:num w:numId="2">
     <w:abstractNumId w:val="3"/>
   </w:num>
-  <w:num w:numId="2">
-    <w:abstractNumId w:val="0"/>
+  <w:num w:numId="3">
+    <w:abstractNumId w:val="6"/>
   </w:num>
-  <w:num w:numId="3">
+  <w:num w:numId="4">
+    <w:abstractNumId w:val="8"/>
+  </w:num>
+  <w:num w:numId="5">
+    <w:abstractNumId w:val="4"/>
+  </w:num>
+  <w:num w:numId="6">
+    <w:abstractNumId w:val="10"/>
+  </w:num>
+  <w:num w:numId="7">
+    <w:abstractNumId w:val="5"/>
+  </w:num>
+  <w:num w:numId="8">
     <w:abstractNumId w:val="1"/>
   </w:num>
-  <w:num w:numId="4">
+  <w:num w:numId="9">
+    <w:abstractNumId w:val="7"/>
+  </w:num>
+  <w:num w:numId="10">
     <w:abstractNumId w:val="2"/>
+  </w:num>
+  <w:num w:numId="11">
+    <w:abstractNumId w:val="0"/>
   </w:num>
 </w:numbering>
 </file>

</xml_diff>

<commit_message>
performance metrics kude cheyyan undu
</commit_message>
<xml_diff>
--- a/CV_CaseStudy__Lab_Submission3_on_05-02-21.docx
+++ b/CV_CaseStudy__Lab_Submission3_on_05-02-21.docx
@@ -3382,6 +3382,331 @@
     </w:p>
     <w:p>
       <w:pPr>
+        <w:pStyle w:val="Heading4"/>
+        <w:numPr>
+          <w:ilvl w:val="0"/>
+          <w:numId w:val="16"/>
+        </w:numPr>
+        <w:shd w:val="clear" w:color="auto" w:fill="FFFFFF"/>
+        <w:spacing w:before="240"/>
+        <w:rPr>
+          <w:rFonts w:ascii="Helvetica" w:hAnsi="Helvetica" w:cs="Helvetica"/>
+          <w:b/>
+          <w:bCs/>
+          <w:color w:val="000000"/>
+          <w:sz w:val="32"/>
+          <w:szCs w:val="32"/>
+        </w:rPr>
+      </w:pPr>
+      <w:proofErr w:type="gramStart"/>
+      <w:r>
+        <w:rPr>
+          <w:rFonts w:ascii="Helvetica" w:hAnsi="Helvetica" w:cs="Helvetica"/>
+          <w:b/>
+          <w:bCs/>
+          <w:color w:val="000000"/>
+          <w:sz w:val="32"/>
+          <w:szCs w:val="32"/>
+        </w:rPr>
+        <w:t>Translation</w:t>
+      </w:r>
+      <w:r>
+        <w:rPr>
+          <w:rFonts w:asciiTheme="minorHAnsi" w:eastAsiaTheme="minorHAnsi" w:hAnsiTheme="minorHAnsi" w:cstheme="minorBidi"/>
+          <w:i w:val="0"/>
+          <w:iCs w:val="0"/>
+          <w:color w:val="auto"/>
+        </w:rPr>
+        <w:t xml:space="preserve"> </w:t>
+      </w:r>
+      <w:r>
+        <w:rPr>
+          <w:rFonts w:asciiTheme="minorHAnsi" w:eastAsiaTheme="minorHAnsi" w:hAnsiTheme="minorHAnsi" w:cstheme="minorBidi"/>
+          <w:i w:val="0"/>
+          <w:iCs w:val="0"/>
+          <w:color w:val="auto"/>
+        </w:rPr>
+        <w:t xml:space="preserve"> </w:t>
+      </w:r>
+      <w:r>
+        <w:rPr>
+          <w:rFonts w:ascii="Helvetica" w:hAnsi="Helvetica" w:cs="Helvetica"/>
+          <w:b/>
+          <w:bCs/>
+          <w:color w:val="000000"/>
+          <w:sz w:val="32"/>
+          <w:szCs w:val="32"/>
+        </w:rPr>
+        <w:t>(</w:t>
+      </w:r>
+      <w:proofErr w:type="gramEnd"/>
+      <w:r>
+        <w:rPr>
+          <w:rFonts w:ascii="Helvetica" w:hAnsi="Helvetica" w:cs="Helvetica"/>
+          <w:b/>
+          <w:bCs/>
+          <w:color w:val="000000"/>
+          <w:sz w:val="32"/>
+          <w:szCs w:val="32"/>
+        </w:rPr>
+        <w:t>T</w:t>
+      </w:r>
+      <w:r>
+        <w:rPr>
+          <w:rFonts w:ascii="Helvetica" w:hAnsi="Helvetica" w:cs="Helvetica"/>
+          <w:b/>
+          <w:bCs/>
+          <w:color w:val="000000"/>
+          <w:sz w:val="32"/>
+          <w:szCs w:val="32"/>
+        </w:rPr>
+        <w:t xml:space="preserve"> = MT1</w:t>
+      </w:r>
+      <w:r>
+        <w:rPr>
+          <w:rFonts w:ascii="Helvetica" w:hAnsi="Helvetica" w:cs="Helvetica"/>
+          <w:b/>
+          <w:bCs/>
+          <w:color w:val="000000"/>
+          <w:sz w:val="32"/>
+          <w:szCs w:val="32"/>
+        </w:rPr>
+        <w:t>)</w:t>
+      </w:r>
+    </w:p>
+    <w:p/>
+    <w:p>
+      <w:r>
+        <w:rPr>
+          <w:noProof/>
+        </w:rPr>
+        <w:drawing>
+          <wp:inline distT="0" distB="0" distL="0" distR="0" wp14:anchorId="2330A5A8" wp14:editId="5114A67A">
+            <wp:extent cx="5943600" cy="3324225"/>
+            <wp:effectExtent l="0" t="0" r="0" b="9525"/>
+            <wp:docPr id="32" name="Picture 32"/>
+            <wp:cNvGraphicFramePr>
+              <a:graphicFrameLocks xmlns:a="http://schemas.openxmlformats.org/drawingml/2006/main" noChangeAspect="1"/>
+            </wp:cNvGraphicFramePr>
+            <a:graphic xmlns:a="http://schemas.openxmlformats.org/drawingml/2006/main">
+              <a:graphicData uri="http://schemas.openxmlformats.org/drawingml/2006/picture">
+                <pic:pic xmlns:pic="http://schemas.openxmlformats.org/drawingml/2006/picture">
+                  <pic:nvPicPr>
+                    <pic:cNvPr id="0" name="Picture 13"/>
+                    <pic:cNvPicPr>
+                      <a:picLocks noChangeAspect="1" noChangeArrowheads="1"/>
+                    </pic:cNvPicPr>
+                  </pic:nvPicPr>
+                  <pic:blipFill>
+                    <a:blip r:embed="rId31">
+                      <a:extLst>
+                        <a:ext uri="{28A0092B-C50C-407E-A947-70E740481C1C}">
+                          <a14:useLocalDpi xmlns:a14="http://schemas.microsoft.com/office/drawing/2010/main" val="0"/>
+                        </a:ext>
+                      </a:extLst>
+                    </a:blip>
+                    <a:srcRect/>
+                    <a:stretch>
+                      <a:fillRect/>
+                    </a:stretch>
+                  </pic:blipFill>
+                  <pic:spPr bwMode="auto">
+                    <a:xfrm>
+                      <a:off x="0" y="0"/>
+                      <a:ext cx="5943600" cy="3324225"/>
+                    </a:xfrm>
+                    <a:prstGeom prst="rect">
+                      <a:avLst/>
+                    </a:prstGeom>
+                    <a:noFill/>
+                    <a:ln>
+                      <a:noFill/>
+                    </a:ln>
+                  </pic:spPr>
+                </pic:pic>
+              </a:graphicData>
+            </a:graphic>
+          </wp:inline>
+        </w:drawing>
+      </w:r>
+    </w:p>
+    <w:p/>
+    <w:p>
+      <w:pPr>
+        <w:pStyle w:val="Heading4"/>
+        <w:numPr>
+          <w:ilvl w:val="0"/>
+          <w:numId w:val="16"/>
+        </w:numPr>
+        <w:shd w:val="clear" w:color="auto" w:fill="FFFFFF"/>
+        <w:spacing w:before="240"/>
+        <w:rPr>
+          <w:rFonts w:ascii="Helvetica" w:hAnsi="Helvetica" w:cs="Helvetica"/>
+          <w:b/>
+          <w:bCs/>
+          <w:color w:val="000000"/>
+          <w:sz w:val="32"/>
+          <w:szCs w:val="32"/>
+        </w:rPr>
+      </w:pPr>
+      <w:proofErr w:type="gramStart"/>
+      <w:r>
+        <w:rPr>
+          <w:rFonts w:ascii="Helvetica" w:hAnsi="Helvetica" w:cs="Helvetica"/>
+          <w:b/>
+          <w:bCs/>
+          <w:color w:val="000000"/>
+          <w:sz w:val="32"/>
+          <w:szCs w:val="32"/>
+        </w:rPr>
+        <w:t>Rot</w:t>
+      </w:r>
+      <w:r>
+        <w:rPr>
+          <w:rFonts w:ascii="Helvetica" w:hAnsi="Helvetica" w:cs="Helvetica"/>
+          <w:b/>
+          <w:bCs/>
+          <w:color w:val="000000"/>
+          <w:sz w:val="32"/>
+          <w:szCs w:val="32"/>
+        </w:rPr>
+        <w:t>ation</w:t>
+      </w:r>
+      <w:r>
+        <w:rPr>
+          <w:rFonts w:asciiTheme="minorHAnsi" w:eastAsiaTheme="minorHAnsi" w:hAnsiTheme="minorHAnsi" w:cstheme="minorBidi"/>
+          <w:i w:val="0"/>
+          <w:iCs w:val="0"/>
+          <w:color w:val="auto"/>
+        </w:rPr>
+        <w:t xml:space="preserve"> </w:t>
+      </w:r>
+      <w:r>
+        <w:rPr>
+          <w:rFonts w:asciiTheme="minorHAnsi" w:eastAsiaTheme="minorHAnsi" w:hAnsiTheme="minorHAnsi" w:cstheme="minorBidi"/>
+          <w:i w:val="0"/>
+          <w:iCs w:val="0"/>
+          <w:color w:val="auto"/>
+        </w:rPr>
+        <w:t xml:space="preserve"> </w:t>
+      </w:r>
+      <w:r>
+        <w:rPr>
+          <w:rFonts w:ascii="Helvetica" w:hAnsi="Helvetica" w:cs="Helvetica"/>
+          <w:b/>
+          <w:bCs/>
+          <w:color w:val="000000"/>
+          <w:sz w:val="32"/>
+          <w:szCs w:val="32"/>
+        </w:rPr>
+        <w:t>(</w:t>
+      </w:r>
+      <w:proofErr w:type="gramEnd"/>
+      <w:r>
+        <w:rPr>
+          <w:rFonts w:ascii="Helvetica" w:hAnsi="Helvetica" w:cs="Helvetica"/>
+          <w:b/>
+          <w:bCs/>
+          <w:color w:val="000000"/>
+          <w:sz w:val="32"/>
+          <w:szCs w:val="32"/>
+        </w:rPr>
+        <w:t>T</w:t>
+      </w:r>
+      <w:r>
+        <w:rPr>
+          <w:rFonts w:ascii="Helvetica" w:hAnsi="Helvetica" w:cs="Helvetica"/>
+          <w:b/>
+          <w:bCs/>
+          <w:color w:val="000000"/>
+          <w:sz w:val="32"/>
+          <w:szCs w:val="32"/>
+        </w:rPr>
+        <w:t xml:space="preserve"> = MRMT1</w:t>
+      </w:r>
+      <w:r>
+        <w:rPr>
+          <w:rFonts w:ascii="Helvetica" w:hAnsi="Helvetica" w:cs="Helvetica"/>
+          <w:b/>
+          <w:bCs/>
+          <w:color w:val="000000"/>
+          <w:sz w:val="32"/>
+          <w:szCs w:val="32"/>
+        </w:rPr>
+        <w:t>)</w:t>
+      </w:r>
+    </w:p>
+    <w:p>
+      <w:r>
+        <w:rPr>
+          <w:rFonts w:ascii="Times New Roman" w:hAnsi="Times New Roman" w:cs="Times New Roman"/>
+          <w:b/>
+          <w:bCs/>
+          <w:noProof/>
+          <w:sz w:val="40"/>
+          <w:szCs w:val="40"/>
+          <w:lang w:val="en-IN"/>
+        </w:rPr>
+        <w:drawing>
+          <wp:anchor distT="0" distB="0" distL="114300" distR="114300" simplePos="0" relativeHeight="251660288" behindDoc="0" locked="0" layoutInCell="1" allowOverlap="1" wp14:anchorId="73B53EFF" wp14:editId="29762847">
+            <wp:simplePos x="0" y="0"/>
+            <wp:positionH relativeFrom="column">
+              <wp:posOffset>63500</wp:posOffset>
+            </wp:positionH>
+            <wp:positionV relativeFrom="paragraph">
+              <wp:posOffset>243766</wp:posOffset>
+            </wp:positionV>
+            <wp:extent cx="5943600" cy="3324225"/>
+            <wp:effectExtent l="0" t="0" r="0" b="9525"/>
+            <wp:wrapNone/>
+            <wp:docPr id="33" name="Picture 33"/>
+            <wp:cNvGraphicFramePr>
+              <a:graphicFrameLocks xmlns:a="http://schemas.openxmlformats.org/drawingml/2006/main" noChangeAspect="1"/>
+            </wp:cNvGraphicFramePr>
+            <a:graphic xmlns:a="http://schemas.openxmlformats.org/drawingml/2006/main">
+              <a:graphicData uri="http://schemas.openxmlformats.org/drawingml/2006/picture">
+                <pic:pic xmlns:pic="http://schemas.openxmlformats.org/drawingml/2006/picture">
+                  <pic:nvPicPr>
+                    <pic:cNvPr id="0" name="Picture 14"/>
+                    <pic:cNvPicPr>
+                      <a:picLocks noChangeAspect="1" noChangeArrowheads="1"/>
+                    </pic:cNvPicPr>
+                  </pic:nvPicPr>
+                  <pic:blipFill>
+                    <a:blip r:embed="rId32">
+                      <a:extLst>
+                        <a:ext uri="{28A0092B-C50C-407E-A947-70E740481C1C}">
+                          <a14:useLocalDpi xmlns:a14="http://schemas.microsoft.com/office/drawing/2010/main" val="0"/>
+                        </a:ext>
+                      </a:extLst>
+                    </a:blip>
+                    <a:srcRect/>
+                    <a:stretch>
+                      <a:fillRect/>
+                    </a:stretch>
+                  </pic:blipFill>
+                  <pic:spPr bwMode="auto">
+                    <a:xfrm>
+                      <a:off x="0" y="0"/>
+                      <a:ext cx="5943600" cy="3324225"/>
+                    </a:xfrm>
+                    <a:prstGeom prst="rect">
+                      <a:avLst/>
+                    </a:prstGeom>
+                    <a:noFill/>
+                    <a:ln>
+                      <a:noFill/>
+                    </a:ln>
+                  </pic:spPr>
+                </pic:pic>
+              </a:graphicData>
+            </a:graphic>
+          </wp:anchor>
+        </w:drawing>
+      </w:r>
+    </w:p>
+    <w:p>
+      <w:pPr>
         <w:pStyle w:val="ListParagraph"/>
         <w:rPr>
           <w:rFonts w:ascii="Times New Roman" w:hAnsi="Times New Roman" w:cs="Times New Roman"/>
@@ -3392,8 +3717,319 @@
           <w:lang w:val="en-IN"/>
         </w:rPr>
       </w:pPr>
+    </w:p>
+    <w:p>
+      <w:pPr>
+        <w:pStyle w:val="Heading4"/>
+        <w:numPr>
+          <w:ilvl w:val="0"/>
+          <w:numId w:val="16"/>
+        </w:numPr>
+        <w:shd w:val="clear" w:color="auto" w:fill="FFFFFF"/>
+        <w:spacing w:before="240"/>
+        <w:rPr>
+          <w:rFonts w:ascii="Helvetica" w:hAnsi="Helvetica" w:cs="Helvetica"/>
+          <w:b/>
+          <w:bCs/>
+          <w:color w:val="000000"/>
+          <w:sz w:val="32"/>
+          <w:szCs w:val="32"/>
+          <w:lang w:val="en-IN"/>
+        </w:rPr>
+      </w:pPr>
+      <w:r>
+        <w:rPr>
+          <w:rFonts w:ascii="Helvetica" w:hAnsi="Helvetica" w:cs="Helvetica"/>
+          <w:b/>
+          <w:bCs/>
+          <w:color w:val="000000"/>
+          <w:sz w:val="32"/>
+          <w:szCs w:val="32"/>
+          <w:lang w:val="en-IN"/>
+        </w:rPr>
+        <w:lastRenderedPageBreak/>
+        <w:t>Affine Transformation</w:t>
+      </w:r>
+    </w:p>
+    <w:p>
+      <w:pPr>
+        <w:ind w:left="360"/>
+        <w:rPr>
+          <w:rFonts w:ascii="Times New Roman" w:hAnsi="Times New Roman" w:cs="Times New Roman"/>
+          <w:b/>
+          <w:bCs/>
+          <w:sz w:val="40"/>
+          <w:szCs w:val="40"/>
+        </w:rPr>
+      </w:pPr>
+      <w:r>
+        <w:rPr>
+          <w:rFonts w:ascii="Times New Roman" w:hAnsi="Times New Roman" w:cs="Times New Roman"/>
+          <w:b/>
+          <w:bCs/>
+          <w:noProof/>
+          <w:sz w:val="40"/>
+          <w:szCs w:val="40"/>
+        </w:rPr>
+        <w:drawing>
+          <wp:inline distT="0" distB="0" distL="0" distR="0" wp14:anchorId="7B03B770" wp14:editId="62759091">
+            <wp:extent cx="5943600" cy="3328035"/>
+            <wp:effectExtent l="0" t="0" r="0" b="5715"/>
+            <wp:docPr id="34" name="Picture 34"/>
+            <wp:cNvGraphicFramePr>
+              <a:graphicFrameLocks xmlns:a="http://schemas.openxmlformats.org/drawingml/2006/main" noChangeAspect="1"/>
+            </wp:cNvGraphicFramePr>
+            <a:graphic xmlns:a="http://schemas.openxmlformats.org/drawingml/2006/main">
+              <a:graphicData uri="http://schemas.openxmlformats.org/drawingml/2006/picture">
+                <pic:pic xmlns:pic="http://schemas.openxmlformats.org/drawingml/2006/picture">
+                  <pic:nvPicPr>
+                    <pic:cNvPr id="0" name="Picture 15"/>
+                    <pic:cNvPicPr>
+                      <a:picLocks noChangeAspect="1" noChangeArrowheads="1"/>
+                    </pic:cNvPicPr>
+                  </pic:nvPicPr>
+                  <pic:blipFill>
+                    <a:blip r:embed="rId33">
+                      <a:extLst>
+                        <a:ext uri="{28A0092B-C50C-407E-A947-70E740481C1C}">
+                          <a14:useLocalDpi xmlns:a14="http://schemas.microsoft.com/office/drawing/2010/main" val="0"/>
+                        </a:ext>
+                      </a:extLst>
+                    </a:blip>
+                    <a:srcRect/>
+                    <a:stretch>
+                      <a:fillRect/>
+                    </a:stretch>
+                  </pic:blipFill>
+                  <pic:spPr bwMode="auto">
+                    <a:xfrm>
+                      <a:off x="0" y="0"/>
+                      <a:ext cx="5943600" cy="3328035"/>
+                    </a:xfrm>
+                    <a:prstGeom prst="rect">
+                      <a:avLst/>
+                    </a:prstGeom>
+                    <a:noFill/>
+                    <a:ln>
+                      <a:noFill/>
+                    </a:ln>
+                  </pic:spPr>
+                </pic:pic>
+              </a:graphicData>
+            </a:graphic>
+          </wp:inline>
+        </w:drawing>
+      </w:r>
+    </w:p>
+    <w:p>
+      <w:pPr>
+        <w:pStyle w:val="Heading4"/>
+        <w:numPr>
+          <w:ilvl w:val="0"/>
+          <w:numId w:val="16"/>
+        </w:numPr>
+        <w:shd w:val="clear" w:color="auto" w:fill="FFFFFF"/>
+        <w:spacing w:before="240"/>
+        <w:rPr>
+          <w:rFonts w:ascii="Helvetica" w:hAnsi="Helvetica" w:cs="Helvetica"/>
+          <w:b/>
+          <w:bCs/>
+          <w:color w:val="000000"/>
+          <w:sz w:val="32"/>
+          <w:szCs w:val="32"/>
+          <w:lang w:val="en-IN"/>
+        </w:rPr>
+      </w:pPr>
+      <w:r>
+        <w:rPr>
+          <w:rFonts w:ascii="Helvetica" w:hAnsi="Helvetica" w:cs="Helvetica"/>
+          <w:b/>
+          <w:bCs/>
+          <w:color w:val="000000"/>
+          <w:sz w:val="32"/>
+          <w:szCs w:val="32"/>
+          <w:lang w:val="en-IN"/>
+        </w:rPr>
+        <w:t xml:space="preserve">Perspective </w:t>
+      </w:r>
+      <w:r>
+        <w:rPr>
+          <w:rFonts w:ascii="Helvetica" w:hAnsi="Helvetica" w:cs="Helvetica"/>
+          <w:b/>
+          <w:bCs/>
+          <w:color w:val="000000"/>
+          <w:sz w:val="32"/>
+          <w:szCs w:val="32"/>
+          <w:lang w:val="en-IN"/>
+        </w:rPr>
+        <w:t>Transformation</w:t>
+      </w:r>
+    </w:p>
+    <w:p>
+      <w:pPr>
+        <w:ind w:left="360"/>
+        <w:rPr>
+          <w:rFonts w:ascii="Times New Roman" w:hAnsi="Times New Roman" w:cs="Times New Roman"/>
+          <w:b/>
+          <w:bCs/>
+          <w:sz w:val="40"/>
+          <w:szCs w:val="40"/>
+        </w:rPr>
+      </w:pPr>
+      <w:r>
+        <w:rPr>
+          <w:rFonts w:ascii="Times New Roman" w:hAnsi="Times New Roman" w:cs="Times New Roman"/>
+          <w:b/>
+          <w:bCs/>
+          <w:noProof/>
+          <w:sz w:val="40"/>
+          <w:szCs w:val="40"/>
+        </w:rPr>
+        <w:drawing>
+          <wp:inline distT="0" distB="0" distL="0" distR="0" wp14:anchorId="7A354E1C" wp14:editId="567EC3F8">
+            <wp:extent cx="2860040" cy="2860040"/>
+            <wp:effectExtent l="0" t="0" r="0" b="0"/>
+            <wp:docPr id="35" name="Picture 35"/>
+            <wp:cNvGraphicFramePr>
+              <a:graphicFrameLocks xmlns:a="http://schemas.openxmlformats.org/drawingml/2006/main" noChangeAspect="1"/>
+            </wp:cNvGraphicFramePr>
+            <a:graphic xmlns:a="http://schemas.openxmlformats.org/drawingml/2006/main">
+              <a:graphicData uri="http://schemas.openxmlformats.org/drawingml/2006/picture">
+                <pic:pic xmlns:pic="http://schemas.openxmlformats.org/drawingml/2006/picture">
+                  <pic:nvPicPr>
+                    <pic:cNvPr id="0" name="Picture 16"/>
+                    <pic:cNvPicPr>
+                      <a:picLocks noChangeAspect="1" noChangeArrowheads="1"/>
+                    </pic:cNvPicPr>
+                  </pic:nvPicPr>
+                  <pic:blipFill>
+                    <a:blip r:embed="rId34">
+                      <a:extLst>
+                        <a:ext uri="{28A0092B-C50C-407E-A947-70E740481C1C}">
+                          <a14:useLocalDpi xmlns:a14="http://schemas.microsoft.com/office/drawing/2010/main" val="0"/>
+                        </a:ext>
+                      </a:extLst>
+                    </a:blip>
+                    <a:srcRect/>
+                    <a:stretch>
+                      <a:fillRect/>
+                    </a:stretch>
+                  </pic:blipFill>
+                  <pic:spPr bwMode="auto">
+                    <a:xfrm>
+                      <a:off x="0" y="0"/>
+                      <a:ext cx="2860040" cy="2860040"/>
+                    </a:xfrm>
+                    <a:prstGeom prst="rect">
+                      <a:avLst/>
+                    </a:prstGeom>
+                    <a:noFill/>
+                    <a:ln>
+                      <a:noFill/>
+                    </a:ln>
+                  </pic:spPr>
+                </pic:pic>
+              </a:graphicData>
+            </a:graphic>
+          </wp:inline>
+        </w:drawing>
+      </w:r>
       <w:bookmarkStart w:id="1" w:name="_GoBack"/>
       <w:bookmarkEnd w:id="1"/>
+    </w:p>
+    <w:p>
+      <w:pPr>
+        <w:pStyle w:val="Heading4"/>
+        <w:numPr>
+          <w:ilvl w:val="0"/>
+          <w:numId w:val="16"/>
+        </w:numPr>
+        <w:shd w:val="clear" w:color="auto" w:fill="FFFFFF"/>
+        <w:spacing w:before="240"/>
+        <w:rPr>
+          <w:rFonts w:ascii="Helvetica" w:hAnsi="Helvetica" w:cs="Helvetica"/>
+          <w:b/>
+          <w:bCs/>
+          <w:color w:val="000000"/>
+          <w:sz w:val="32"/>
+          <w:szCs w:val="32"/>
+          <w:lang w:val="en-IN"/>
+        </w:rPr>
+      </w:pPr>
+      <w:r>
+        <w:rPr>
+          <w:rFonts w:ascii="Helvetica" w:hAnsi="Helvetica" w:cs="Helvetica"/>
+          <w:b/>
+          <w:bCs/>
+          <w:color w:val="000000"/>
+          <w:sz w:val="32"/>
+          <w:szCs w:val="32"/>
+          <w:lang w:val="en-IN"/>
+        </w:rPr>
+        <w:lastRenderedPageBreak/>
+        <w:t>Scaling</w:t>
+      </w:r>
+    </w:p>
+    <w:p>
+      <w:pPr>
+        <w:rPr>
+          <w:lang w:val="en-IN"/>
+        </w:rPr>
+      </w:pPr>
+      <w:r>
+        <w:rPr>
+          <w:noProof/>
+          <w:lang w:val="en-IN"/>
+        </w:rPr>
+        <w:drawing>
+          <wp:inline distT="0" distB="0" distL="0" distR="0" wp14:anchorId="44C54D5F" wp14:editId="69CFA337">
+            <wp:extent cx="2118240" cy="1180214"/>
+            <wp:effectExtent l="0" t="0" r="0" b="1270"/>
+            <wp:docPr id="36" name="Picture 36"/>
+            <wp:cNvGraphicFramePr>
+              <a:graphicFrameLocks xmlns:a="http://schemas.openxmlformats.org/drawingml/2006/main" noChangeAspect="1"/>
+            </wp:cNvGraphicFramePr>
+            <a:graphic xmlns:a="http://schemas.openxmlformats.org/drawingml/2006/main">
+              <a:graphicData uri="http://schemas.openxmlformats.org/drawingml/2006/picture">
+                <pic:pic xmlns:pic="http://schemas.openxmlformats.org/drawingml/2006/picture">
+                  <pic:nvPicPr>
+                    <pic:cNvPr id="0" name="Picture 17"/>
+                    <pic:cNvPicPr>
+                      <a:picLocks noChangeAspect="1" noChangeArrowheads="1"/>
+                    </pic:cNvPicPr>
+                  </pic:nvPicPr>
+                  <pic:blipFill>
+                    <a:blip r:embed="rId35">
+                      <a:extLst>
+                        <a:ext uri="{28A0092B-C50C-407E-A947-70E740481C1C}">
+                          <a14:useLocalDpi xmlns:a14="http://schemas.microsoft.com/office/drawing/2010/main" val="0"/>
+                        </a:ext>
+                      </a:extLst>
+                    </a:blip>
+                    <a:srcRect/>
+                    <a:stretch>
+                      <a:fillRect/>
+                    </a:stretch>
+                  </pic:blipFill>
+                  <pic:spPr bwMode="auto">
+                    <a:xfrm>
+                      <a:off x="0" y="0"/>
+                      <a:ext cx="2141583" cy="1193220"/>
+                    </a:xfrm>
+                    <a:prstGeom prst="rect">
+                      <a:avLst/>
+                    </a:prstGeom>
+                    <a:noFill/>
+                    <a:ln>
+                      <a:noFill/>
+                    </a:ln>
+                  </pic:spPr>
+                </pic:pic>
+              </a:graphicData>
+            </a:graphic>
+          </wp:inline>
+        </w:drawing>
+      </w:r>
     </w:p>
     <w:p>
       <w:pPr>
@@ -4550,6 +5186,119 @@
     </w:lvl>
   </w:abstractNum>
   <w:abstractNum w:abstractNumId="10" w15:restartNumberingAfterBreak="0">
+    <w:nsid w:val="51B966E2"/>
+    <w:multiLevelType w:val="hybridMultilevel"/>
+    <w:tmpl w:val="656AEF4C"/>
+    <w:lvl w:ilvl="0" w:tplc="40090001">
+      <w:start w:val="1"/>
+      <w:numFmt w:val="bullet"/>
+      <w:lvlText w:val=""/>
+      <w:lvlJc w:val="left"/>
+      <w:pPr>
+        <w:ind w:left="720" w:hanging="360"/>
+      </w:pPr>
+      <w:rPr>
+        <w:rFonts w:ascii="Symbol" w:hAnsi="Symbol" w:hint="default"/>
+      </w:rPr>
+    </w:lvl>
+    <w:lvl w:ilvl="1" w:tplc="40090003" w:tentative="1">
+      <w:start w:val="1"/>
+      <w:numFmt w:val="bullet"/>
+      <w:lvlText w:val="o"/>
+      <w:lvlJc w:val="left"/>
+      <w:pPr>
+        <w:ind w:left="1440" w:hanging="360"/>
+      </w:pPr>
+      <w:rPr>
+        <w:rFonts w:ascii="Courier New" w:hAnsi="Courier New" w:cs="Courier New" w:hint="default"/>
+      </w:rPr>
+    </w:lvl>
+    <w:lvl w:ilvl="2" w:tplc="40090005" w:tentative="1">
+      <w:start w:val="1"/>
+      <w:numFmt w:val="bullet"/>
+      <w:lvlText w:val=""/>
+      <w:lvlJc w:val="left"/>
+      <w:pPr>
+        <w:ind w:left="2160" w:hanging="360"/>
+      </w:pPr>
+      <w:rPr>
+        <w:rFonts w:ascii="Wingdings" w:hAnsi="Wingdings" w:hint="default"/>
+      </w:rPr>
+    </w:lvl>
+    <w:lvl w:ilvl="3" w:tplc="40090001" w:tentative="1">
+      <w:start w:val="1"/>
+      <w:numFmt w:val="bullet"/>
+      <w:lvlText w:val=""/>
+      <w:lvlJc w:val="left"/>
+      <w:pPr>
+        <w:ind w:left="2880" w:hanging="360"/>
+      </w:pPr>
+      <w:rPr>
+        <w:rFonts w:ascii="Symbol" w:hAnsi="Symbol" w:hint="default"/>
+      </w:rPr>
+    </w:lvl>
+    <w:lvl w:ilvl="4" w:tplc="40090003" w:tentative="1">
+      <w:start w:val="1"/>
+      <w:numFmt w:val="bullet"/>
+      <w:lvlText w:val="o"/>
+      <w:lvlJc w:val="left"/>
+      <w:pPr>
+        <w:ind w:left="3600" w:hanging="360"/>
+      </w:pPr>
+      <w:rPr>
+        <w:rFonts w:ascii="Courier New" w:hAnsi="Courier New" w:cs="Courier New" w:hint="default"/>
+      </w:rPr>
+    </w:lvl>
+    <w:lvl w:ilvl="5" w:tplc="40090005" w:tentative="1">
+      <w:start w:val="1"/>
+      <w:numFmt w:val="bullet"/>
+      <w:lvlText w:val=""/>
+      <w:lvlJc w:val="left"/>
+      <w:pPr>
+        <w:ind w:left="4320" w:hanging="360"/>
+      </w:pPr>
+      <w:rPr>
+        <w:rFonts w:ascii="Wingdings" w:hAnsi="Wingdings" w:hint="default"/>
+      </w:rPr>
+    </w:lvl>
+    <w:lvl w:ilvl="6" w:tplc="40090001" w:tentative="1">
+      <w:start w:val="1"/>
+      <w:numFmt w:val="bullet"/>
+      <w:lvlText w:val=""/>
+      <w:lvlJc w:val="left"/>
+      <w:pPr>
+        <w:ind w:left="5040" w:hanging="360"/>
+      </w:pPr>
+      <w:rPr>
+        <w:rFonts w:ascii="Symbol" w:hAnsi="Symbol" w:hint="default"/>
+      </w:rPr>
+    </w:lvl>
+    <w:lvl w:ilvl="7" w:tplc="40090003" w:tentative="1">
+      <w:start w:val="1"/>
+      <w:numFmt w:val="bullet"/>
+      <w:lvlText w:val="o"/>
+      <w:lvlJc w:val="left"/>
+      <w:pPr>
+        <w:ind w:left="5760" w:hanging="360"/>
+      </w:pPr>
+      <w:rPr>
+        <w:rFonts w:ascii="Courier New" w:hAnsi="Courier New" w:cs="Courier New" w:hint="default"/>
+      </w:rPr>
+    </w:lvl>
+    <w:lvl w:ilvl="8" w:tplc="40090005" w:tentative="1">
+      <w:start w:val="1"/>
+      <w:numFmt w:val="bullet"/>
+      <w:lvlText w:val=""/>
+      <w:lvlJc w:val="left"/>
+      <w:pPr>
+        <w:ind w:left="6480" w:hanging="360"/>
+      </w:pPr>
+      <w:rPr>
+        <w:rFonts w:ascii="Wingdings" w:hAnsi="Wingdings" w:hint="default"/>
+      </w:rPr>
+    </w:lvl>
+  </w:abstractNum>
+  <w:abstractNum w:abstractNumId="11" w15:restartNumberingAfterBreak="0">
     <w:nsid w:val="5F70161A"/>
     <w:multiLevelType w:val="hybridMultilevel"/>
     <w:tmpl w:val="1D00E196"/>
@@ -4635,7 +5384,7 @@
       </w:pPr>
     </w:lvl>
   </w:abstractNum>
-  <w:abstractNum w:abstractNumId="11" w15:restartNumberingAfterBreak="0">
+  <w:abstractNum w:abstractNumId="12" w15:restartNumberingAfterBreak="0">
     <w:nsid w:val="63207DDB"/>
     <w:multiLevelType w:val="hybridMultilevel"/>
     <w:tmpl w:val="066A5E8A"/>
@@ -4748,7 +5497,7 @@
       </w:rPr>
     </w:lvl>
   </w:abstractNum>
-  <w:abstractNum w:abstractNumId="12" w15:restartNumberingAfterBreak="0">
+  <w:abstractNum w:abstractNumId="13" w15:restartNumberingAfterBreak="0">
     <w:nsid w:val="66C73E5E"/>
     <w:multiLevelType w:val="hybridMultilevel"/>
     <w:tmpl w:val="9B9E7CC2"/>
@@ -4861,7 +5610,7 @@
       </w:rPr>
     </w:lvl>
   </w:abstractNum>
-  <w:abstractNum w:abstractNumId="13" w15:restartNumberingAfterBreak="0">
+  <w:abstractNum w:abstractNumId="14" w15:restartNumberingAfterBreak="0">
     <w:nsid w:val="67B151BE"/>
     <w:multiLevelType w:val="hybridMultilevel"/>
     <w:tmpl w:val="A482973A"/>
@@ -4950,7 +5699,7 @@
       </w:pPr>
     </w:lvl>
   </w:abstractNum>
-  <w:abstractNum w:abstractNumId="14" w15:restartNumberingAfterBreak="0">
+  <w:abstractNum w:abstractNumId="15" w15:restartNumberingAfterBreak="0">
     <w:nsid w:val="68C81465"/>
     <w:multiLevelType w:val="hybridMultilevel"/>
     <w:tmpl w:val="39EC951A"/>
@@ -5064,7 +5813,7 @@
     </w:lvl>
   </w:abstractNum>
   <w:num w:numId="1">
-    <w:abstractNumId w:val="13"/>
+    <w:abstractNumId w:val="14"/>
   </w:num>
   <w:num w:numId="2">
     <w:abstractNumId w:val="5"/>
@@ -5073,13 +5822,13 @@
     <w:abstractNumId w:val="8"/>
   </w:num>
   <w:num w:numId="4">
-    <w:abstractNumId w:val="12"/>
+    <w:abstractNumId w:val="13"/>
   </w:num>
   <w:num w:numId="5">
     <w:abstractNumId w:val="6"/>
   </w:num>
   <w:num w:numId="6">
-    <w:abstractNumId w:val="14"/>
+    <w:abstractNumId w:val="15"/>
   </w:num>
   <w:num w:numId="7">
     <w:abstractNumId w:val="7"/>
@@ -5097,16 +5846,19 @@
     <w:abstractNumId w:val="0"/>
   </w:num>
   <w:num w:numId="12">
-    <w:abstractNumId w:val="11"/>
+    <w:abstractNumId w:val="12"/>
   </w:num>
   <w:num w:numId="13">
     <w:abstractNumId w:val="1"/>
   </w:num>
   <w:num w:numId="14">
-    <w:abstractNumId w:val="10"/>
+    <w:abstractNumId w:val="11"/>
   </w:num>
   <w:num w:numId="15">
     <w:abstractNumId w:val="3"/>
+  </w:num>
+  <w:num w:numId="16">
+    <w:abstractNumId w:val="10"/>
   </w:num>
 </w:numbering>
 </file>

</xml_diff>